<commit_message>
Auto stash before merge of "demoBranch" and "origin/demoBranch"
</commit_message>
<xml_diff>
--- a/Отчеты/Лабораторная работа 2/ДемОтчет.docx
+++ b/Отчеты/Лабораторная работа 2/ДемОтчет.docx
@@ -1,6 +1,6 @@
 
 <file path=word/document.xml><?xml version="1.0" encoding="utf-8"?>
-<w:document xmlns:wpc="http://schemas.microsoft.com/office/word/2010/wordprocessingCanvas" xmlns:mc="http://schemas.openxmlformats.org/markup-compatibility/2006" xmlns:o="urn:schemas-microsoft-com:office:office" xmlns:r="http://schemas.openxmlformats.org/officeDocument/2006/relationships" xmlns:m="http://schemas.openxmlformats.org/officeDocument/2006/math" xmlns:v="urn:schemas-microsoft-com:vml" xmlns:wp14="http://schemas.microsoft.com/office/word/2010/wordprocessingDrawing" xmlns:wp="http://schemas.openxmlformats.org/drawingml/2006/wordprocessingDrawing" xmlns:w10="urn:schemas-microsoft-com:office:word" xmlns:w="http://schemas.openxmlformats.org/wordprocessingml/2006/main" xmlns:w14="http://schemas.microsoft.com/office/word/2010/wordml" xmlns:wpg="http://schemas.microsoft.com/office/word/2010/wordprocessingGroup" xmlns:wpi="http://schemas.microsoft.com/office/word/2010/wordprocessingInk" xmlns:wne="http://schemas.microsoft.com/office/word/2006/wordml" xmlns:wps="http://schemas.microsoft.com/office/word/2010/wordprocessingShape" mc:Ignorable="w14 wp14">
+<w:document xmlns:wpc="http://schemas.microsoft.com/office/word/2010/wordprocessingCanvas" xmlns:mc="http://schemas.openxmlformats.org/markup-compatibility/2006" xmlns:o="urn:schemas-microsoft-com:office:office" xmlns:r="http://schemas.openxmlformats.org/officeDocument/2006/relationships" xmlns:m="http://schemas.openxmlformats.org/officeDocument/2006/math" xmlns:v="urn:schemas-microsoft-com:vml" xmlns:wp14="http://schemas.microsoft.com/office/word/2010/wordprocessingDrawing" xmlns:wp="http://schemas.openxmlformats.org/drawingml/2006/wordprocessingDrawing" xmlns:w10="urn:schemas-microsoft-com:office:word" xmlns:w="http://schemas.openxmlformats.org/wordprocessingml/2006/main" xmlns:w14="http://schemas.microsoft.com/office/word/2010/wordml" xmlns:w15="http://schemas.microsoft.com/office/word/2012/wordml" xmlns:wpg="http://schemas.microsoft.com/office/word/2010/wordprocessingGroup" xmlns:wpi="http://schemas.microsoft.com/office/word/2010/wordprocessingInk" xmlns:wne="http://schemas.microsoft.com/office/word/2006/wordml" xmlns:wps="http://schemas.microsoft.com/office/word/2010/wordprocessingShape" mc:Ignorable="w14 w15 wp14">
   <w:body>
     <w:p>
       <w:pPr>
@@ -153,7 +153,7 @@
           <w:sz w:val="28"/>
           <w:szCs w:val="28"/>
         </w:rPr>
-        <w:t>. Нарисуйте её график. Покажите, что</w:t>
+        <w:t xml:space="preserve">. Нарисуйте её график. Покажите, </w:t>
       </w:r>
       <w:proofErr w:type="gramStart"/>
       <w:r>
@@ -162,7 +162,7 @@
           <w:sz w:val="28"/>
           <w:szCs w:val="28"/>
         </w:rPr>
-        <w:t xml:space="preserve"> </w:t>
+        <w:t xml:space="preserve">что </w:t>
       </w:r>
       <m:oMath>
         <m:r>
@@ -180,7 +180,7 @@
           <w:sz w:val="28"/>
           <w:szCs w:val="28"/>
         </w:rPr>
-        <w:t xml:space="preserve"> </w:t>
+        <w:t xml:space="preserve"> имеет</w:t>
       </w:r>
       <w:proofErr w:type="gramEnd"/>
       <w:r>
@@ -189,7 +189,7 @@
           <w:sz w:val="28"/>
           <w:szCs w:val="28"/>
         </w:rPr>
-        <w:t xml:space="preserve">имеет минимум при </w:t>
+        <w:t xml:space="preserve"> минимум при </w:t>
       </w:r>
       <m:oMath>
         <m:r>
@@ -207,7 +207,7 @@
           <w:sz w:val="28"/>
           <w:szCs w:val="28"/>
         </w:rPr>
-        <w:t>. Чему равно значение</w:t>
+        <w:t xml:space="preserve">. Чему равно </w:t>
       </w:r>
       <w:proofErr w:type="gramStart"/>
       <w:r>
@@ -216,7 +216,7 @@
           <w:sz w:val="28"/>
           <w:szCs w:val="28"/>
         </w:rPr>
-        <w:t xml:space="preserve"> </w:t>
+        <w:t xml:space="preserve">значение </w:t>
       </w:r>
       <m:oMath>
         <m:r>
@@ -234,16 +234,16 @@
           <w:sz w:val="28"/>
           <w:szCs w:val="28"/>
         </w:rPr>
+        <w:t xml:space="preserve"> при</w:t>
+      </w:r>
+      <w:proofErr w:type="gramEnd"/>
+      <w:r>
+        <w:rPr>
+          <w:rFonts w:ascii="Times New Roman" w:eastAsiaTheme="minorEastAsia" w:hAnsi="Times New Roman" w:cs="Times New Roman"/>
+          <w:sz w:val="28"/>
+          <w:szCs w:val="28"/>
+        </w:rPr>
         <w:t xml:space="preserve"> </w:t>
-      </w:r>
-      <w:proofErr w:type="gramEnd"/>
-      <w:r>
-        <w:rPr>
-          <w:rFonts w:ascii="Times New Roman" w:eastAsiaTheme="minorEastAsia" w:hAnsi="Times New Roman" w:cs="Times New Roman"/>
-          <w:sz w:val="28"/>
-          <w:szCs w:val="28"/>
-        </w:rPr>
-        <w:t xml:space="preserve">при </w:t>
       </w:r>
       <m:oMath>
         <m:r>
@@ -261,7 +261,7 @@
           <w:sz w:val="28"/>
           <w:szCs w:val="28"/>
         </w:rPr>
-        <w:t>? Меняет ли знак</w:t>
+        <w:t xml:space="preserve">? Меняет ли </w:t>
       </w:r>
       <w:proofErr w:type="gramStart"/>
       <w:r>
@@ -270,7 +270,7 @@
           <w:sz w:val="28"/>
           <w:szCs w:val="28"/>
         </w:rPr>
-        <w:t xml:space="preserve"> </w:t>
+        <w:t xml:space="preserve">знак </w:t>
       </w:r>
       <m:oMath>
         <m:r>
@@ -288,7 +288,7 @@
           <w:sz w:val="28"/>
           <w:szCs w:val="28"/>
         </w:rPr>
-        <w:t xml:space="preserve">, </w:t>
+        <w:t>,</w:t>
       </w:r>
       <w:proofErr w:type="gramEnd"/>
       <w:r>
@@ -297,7 +297,7 @@
           <w:sz w:val="28"/>
           <w:szCs w:val="28"/>
         </w:rPr>
-        <w:t xml:space="preserve">если </w:t>
+        <w:t xml:space="preserve"> если </w:t>
       </w:r>
       <m:oMath>
         <m:r>
@@ -472,7 +472,7 @@
                     <pic:cNvPicPr/>
                   </pic:nvPicPr>
                   <pic:blipFill>
-                    <a:blip r:embed="rId6"/>
+                    <a:blip r:embed="rId5"/>
                     <a:stretch>
                       <a:fillRect/>
                     </a:stretch>
@@ -542,25 +542,7 @@
           <w:szCs w:val="28"/>
         </w:rPr>
         <w:lastRenderedPageBreak/>
-        <w:t xml:space="preserve">Если подставить точку экстремума во вторую производную то, мы </w:t>
-      </w:r>
-      <w:proofErr w:type="gramStart"/>
-      <w:r>
-        <w:rPr>
-          <w:rFonts w:ascii="Times New Roman" w:hAnsi="Times New Roman" w:cs="Times New Roman"/>
-          <w:sz w:val="28"/>
-          <w:szCs w:val="28"/>
-        </w:rPr>
-        <w:t>узнаем</w:t>
-      </w:r>
-      <w:proofErr w:type="gramEnd"/>
-      <w:r>
-        <w:rPr>
-          <w:rFonts w:ascii="Times New Roman" w:hAnsi="Times New Roman" w:cs="Times New Roman"/>
-          <w:sz w:val="28"/>
-          <w:szCs w:val="28"/>
-        </w:rPr>
-        <w:t xml:space="preserve"> какой это экстремум (минимум или максимум).</w:t>
+        <w:t>Если подставить точку экстремума во вторую производную то, мы узнаем какой это экстремум (минимум или максимум).</w:t>
       </w:r>
       <w:r>
         <w:rPr>
@@ -580,6 +562,56 @@
             <wp:extent cx="5362575" cy="3181350"/>
             <wp:effectExtent l="0" t="0" r="9525" b="0"/>
             <wp:docPr id="5" name="Рисунок 5"/>
+            <wp:cNvGraphicFramePr>
+              <a:graphicFrameLocks xmlns:a="http://schemas.openxmlformats.org/drawingml/2006/main" noChangeAspect="1"/>
+            </wp:cNvGraphicFramePr>
+            <a:graphic xmlns:a="http://schemas.openxmlformats.org/drawingml/2006/main">
+              <a:graphicData uri="http://schemas.openxmlformats.org/drawingml/2006/picture">
+                <pic:pic xmlns:pic="http://schemas.openxmlformats.org/drawingml/2006/picture">
+                  <pic:nvPicPr>
+                    <pic:cNvPr id="1" name=""/>
+                    <pic:cNvPicPr/>
+                  </pic:nvPicPr>
+                  <pic:blipFill>
+                    <a:blip r:embed="rId6"/>
+                    <a:stretch>
+                      <a:fillRect/>
+                    </a:stretch>
+                  </pic:blipFill>
+                  <pic:spPr>
+                    <a:xfrm>
+                      <a:off x="0" y="0"/>
+                      <a:ext cx="5362575" cy="3181350"/>
+                    </a:xfrm>
+                    <a:prstGeom prst="rect">
+                      <a:avLst/>
+                    </a:prstGeom>
+                  </pic:spPr>
+                </pic:pic>
+              </a:graphicData>
+            </a:graphic>
+          </wp:inline>
+        </w:drawing>
+      </w:r>
+    </w:p>
+    <w:p>
+      <w:pPr>
+        <w:rPr>
+          <w:rFonts w:ascii="Times New Roman" w:hAnsi="Times New Roman" w:cs="Times New Roman"/>
+          <w:sz w:val="28"/>
+          <w:szCs w:val="28"/>
+        </w:rPr>
+      </w:pPr>
+      <w:r>
+        <w:rPr>
+          <w:noProof/>
+          <w:lang w:eastAsia="ru-RU"/>
+        </w:rPr>
+        <w:drawing>
+          <wp:inline distT="0" distB="0" distL="0" distR="0" wp14:anchorId="159C44A8" wp14:editId="3500AC84">
+            <wp:extent cx="2181225" cy="466725"/>
+            <wp:effectExtent l="0" t="0" r="9525" b="9525"/>
+            <wp:docPr id="4" name="Рисунок 4"/>
             <wp:cNvGraphicFramePr>
               <a:graphicFrameLocks xmlns:a="http://schemas.openxmlformats.org/drawingml/2006/main" noChangeAspect="1"/>
             </wp:cNvGraphicFramePr>
@@ -599,7 +631,7 @@
                   <pic:spPr>
                     <a:xfrm>
                       <a:off x="0" y="0"/>
-                      <a:ext cx="5362575" cy="3181350"/>
+                      <a:ext cx="2181225" cy="466725"/>
                     </a:xfrm>
                     <a:prstGeom prst="rect">
                       <a:avLst/>
@@ -620,16 +652,113 @@
           <w:szCs w:val="28"/>
         </w:rPr>
       </w:pPr>
-      <w:r>
-        <w:rPr>
+    </w:p>
+    <w:p>
+      <w:pPr>
+        <w:rPr>
+          <w:rFonts w:ascii="Times New Roman" w:hAnsi="Times New Roman" w:cs="Times New Roman"/>
+          <w:sz w:val="28"/>
+          <w:szCs w:val="28"/>
+        </w:rPr>
+      </w:pPr>
+      <w:r>
+        <w:rPr>
+          <w:rFonts w:ascii="Times New Roman" w:hAnsi="Times New Roman" w:cs="Times New Roman"/>
+          <w:sz w:val="28"/>
+          <w:szCs w:val="28"/>
+        </w:rPr>
+        <w:t>Задание 4</w:t>
+      </w:r>
+    </w:p>
+    <w:p>
+      <w:pPr>
+        <w:jc w:val="both"/>
+        <w:rPr>
+          <w:rFonts w:ascii="Times New Roman" w:hAnsi="Times New Roman" w:cs="Times New Roman"/>
+          <w:sz w:val="28"/>
+          <w:szCs w:val="28"/>
+        </w:rPr>
+      </w:pPr>
+      <w:r>
+        <w:rPr>
+          <w:rFonts w:ascii="Times New Roman" w:hAnsi="Times New Roman" w:cs="Times New Roman"/>
+          <w:sz w:val="28"/>
+          <w:szCs w:val="28"/>
+        </w:rPr>
+        <w:t xml:space="preserve">Найдите минимум функции </w:t>
+      </w:r>
+      <m:oMath>
+        <m:r>
+          <w:rPr>
+            <w:rFonts w:ascii="Cambria Math" w:hAnsi="Cambria Math" w:cs="Times New Roman"/>
+            <w:sz w:val="28"/>
+            <w:szCs w:val="28"/>
+          </w:rPr>
+          <m:t>-</m:t>
+        </m:r>
+        <m:sSup>
+          <m:sSupPr>
+            <m:ctrlPr>
+              <w:rPr>
+                <w:rFonts w:ascii="Cambria Math" w:hAnsi="Cambria Math" w:cs="Times New Roman"/>
+                <w:i/>
+                <w:sz w:val="28"/>
+                <w:szCs w:val="28"/>
+              </w:rPr>
+            </m:ctrlPr>
+          </m:sSupPr>
+          <m:e>
+            <m:r>
+              <w:rPr>
+                <w:rFonts w:ascii="Cambria Math" w:hAnsi="Cambria Math" w:cs="Times New Roman"/>
+                <w:sz w:val="28"/>
+                <w:szCs w:val="28"/>
+              </w:rPr>
+              <m:t>e</m:t>
+            </m:r>
+          </m:e>
+          <m:sup>
+            <m:r>
+              <w:rPr>
+                <w:rFonts w:ascii="Cambria Math" w:hAnsi="Cambria Math" w:cs="Times New Roman"/>
+                <w:sz w:val="28"/>
+                <w:szCs w:val="28"/>
+              </w:rPr>
+              <m:t>-x</m:t>
+            </m:r>
+          </m:sup>
+        </m:sSup>
+        <m:r>
+          <w:rPr>
+            <w:rFonts w:ascii="Cambria Math" w:eastAsiaTheme="minorEastAsia" w:hAnsi="Cambria Math" w:cs="Times New Roman"/>
+            <w:sz w:val="28"/>
+            <w:szCs w:val="28"/>
+          </w:rPr>
+          <m:t>sh(x/2)</m:t>
+        </m:r>
+      </m:oMath>
+    </w:p>
+    <w:p>
+      <w:pPr>
+        <w:rPr>
+          <w:rFonts w:ascii="Times New Roman" w:hAnsi="Times New Roman" w:cs="Times New Roman"/>
+          <w:sz w:val="28"/>
+          <w:szCs w:val="28"/>
+        </w:rPr>
+      </w:pPr>
+      <w:r>
+        <w:rPr>
+          <w:rFonts w:ascii="Times New Roman" w:hAnsi="Times New Roman" w:cs="Times New Roman"/>
           <w:noProof/>
+          <w:sz w:val="28"/>
+          <w:szCs w:val="28"/>
           <w:lang w:eastAsia="ru-RU"/>
         </w:rPr>
         <w:drawing>
-          <wp:inline distT="0" distB="0" distL="0" distR="0" wp14:anchorId="159C44A8" wp14:editId="3500AC84">
-            <wp:extent cx="2181225" cy="466725"/>
-            <wp:effectExtent l="0" t="0" r="9525" b="9525"/>
-            <wp:docPr id="4" name="Рисунок 4"/>
+          <wp:inline distT="0" distB="0" distL="0" distR="0" wp14:anchorId="180B7CB1" wp14:editId="7F8D2CDA">
+            <wp:extent cx="5940425" cy="3637280"/>
+            <wp:effectExtent l="0" t="0" r="3175" b="1270"/>
+            <wp:docPr id="2" name="Рисунок 2"/>
             <wp:cNvGraphicFramePr>
               <a:graphicFrameLocks xmlns:a="http://schemas.openxmlformats.org/drawingml/2006/main" noChangeAspect="1"/>
             </wp:cNvGraphicFramePr>
@@ -649,7 +778,7 @@
                   <pic:spPr>
                     <a:xfrm>
                       <a:off x="0" y="0"/>
-                      <a:ext cx="2181225" cy="466725"/>
+                      <a:ext cx="5940425" cy="3637280"/>
                     </a:xfrm>
                     <a:prstGeom prst="rect">
                       <a:avLst/>
@@ -670,6 +799,15 @@
           <w:szCs w:val="28"/>
         </w:rPr>
       </w:pPr>
+      <w:r>
+        <w:rPr>
+          <w:rFonts w:ascii="Times New Roman" w:hAnsi="Times New Roman" w:cs="Times New Roman"/>
+          <w:sz w:val="28"/>
+          <w:szCs w:val="28"/>
+        </w:rPr>
+        <w:lastRenderedPageBreak/>
+        <w:t>Код программы и ее вывод</w:t>
+      </w:r>
     </w:p>
     <w:p>
       <w:pPr>
@@ -681,102 +819,14 @@
       </w:pPr>
       <w:r>
         <w:rPr>
-          <w:rFonts w:ascii="Times New Roman" w:hAnsi="Times New Roman" w:cs="Times New Roman"/>
-          <w:sz w:val="28"/>
-          <w:szCs w:val="28"/>
-        </w:rPr>
-        <w:t>Задание 4</w:t>
-      </w:r>
-    </w:p>
-    <w:p>
-      <w:pPr>
-        <w:jc w:val="both"/>
-        <w:rPr>
-          <w:rFonts w:ascii="Times New Roman" w:hAnsi="Times New Roman" w:cs="Times New Roman"/>
-          <w:sz w:val="28"/>
-          <w:szCs w:val="28"/>
-        </w:rPr>
-      </w:pPr>
-      <w:r>
-        <w:rPr>
-          <w:rFonts w:ascii="Times New Roman" w:hAnsi="Times New Roman" w:cs="Times New Roman"/>
-          <w:sz w:val="28"/>
-          <w:szCs w:val="28"/>
-        </w:rPr>
-        <w:t xml:space="preserve">Найдите минимум функции </w:t>
-      </w:r>
-      <m:oMath>
-        <m:r>
-          <w:rPr>
-            <w:rFonts w:ascii="Cambria Math" w:hAnsi="Cambria Math" w:cs="Times New Roman"/>
-            <w:sz w:val="28"/>
-            <w:szCs w:val="28"/>
-          </w:rPr>
-          <m:t>-</m:t>
-        </m:r>
-        <m:sSup>
-          <m:sSupPr>
-            <m:ctrlPr>
-              <w:rPr>
-                <w:rFonts w:ascii="Cambria Math" w:hAnsi="Cambria Math" w:cs="Times New Roman"/>
-                <w:i/>
-                <w:sz w:val="28"/>
-                <w:szCs w:val="28"/>
-              </w:rPr>
-            </m:ctrlPr>
-          </m:sSupPr>
-          <m:e>
-            <m:r>
-              <w:rPr>
-                <w:rFonts w:ascii="Cambria Math" w:hAnsi="Cambria Math" w:cs="Times New Roman"/>
-                <w:sz w:val="28"/>
-                <w:szCs w:val="28"/>
-              </w:rPr>
-              <m:t>e</m:t>
-            </m:r>
-          </m:e>
-          <m:sup>
-            <m:r>
-              <w:rPr>
-                <w:rFonts w:ascii="Cambria Math" w:hAnsi="Cambria Math" w:cs="Times New Roman"/>
-                <w:sz w:val="28"/>
-                <w:szCs w:val="28"/>
-              </w:rPr>
-              <m:t>-x</m:t>
-            </m:r>
-          </m:sup>
-        </m:sSup>
-        <m:r>
-          <w:rPr>
-            <w:rFonts w:ascii="Cambria Math" w:eastAsiaTheme="minorEastAsia" w:hAnsi="Cambria Math" w:cs="Times New Roman"/>
-            <w:sz w:val="28"/>
-            <w:szCs w:val="28"/>
-          </w:rPr>
-          <m:t>sh(x/2)</m:t>
-        </m:r>
-      </m:oMath>
-    </w:p>
-    <w:p>
-      <w:pPr>
-        <w:rPr>
-          <w:rFonts w:ascii="Times New Roman" w:hAnsi="Times New Roman" w:cs="Times New Roman"/>
-          <w:sz w:val="28"/>
-          <w:szCs w:val="28"/>
-        </w:rPr>
-      </w:pPr>
-      <w:r>
-        <w:rPr>
-          <w:rFonts w:ascii="Times New Roman" w:hAnsi="Times New Roman" w:cs="Times New Roman"/>
           <w:noProof/>
-          <w:sz w:val="28"/>
-          <w:szCs w:val="28"/>
           <w:lang w:eastAsia="ru-RU"/>
         </w:rPr>
         <w:drawing>
-          <wp:inline distT="0" distB="0" distL="0" distR="0" wp14:anchorId="180B7CB1" wp14:editId="7F8D2CDA">
-            <wp:extent cx="5940425" cy="3637280"/>
-            <wp:effectExtent l="0" t="0" r="3175" b="1270"/>
-            <wp:docPr id="2" name="Рисунок 2"/>
+          <wp:inline distT="0" distB="0" distL="0" distR="0" wp14:anchorId="61E8F6D0" wp14:editId="41518079">
+            <wp:extent cx="5940425" cy="2259965"/>
+            <wp:effectExtent l="0" t="0" r="3175" b="6985"/>
+            <wp:docPr id="8" name="Рисунок 8"/>
             <wp:cNvGraphicFramePr>
               <a:graphicFrameLocks xmlns:a="http://schemas.openxmlformats.org/drawingml/2006/main" noChangeAspect="1"/>
             </wp:cNvGraphicFramePr>
@@ -796,7 +846,7 @@
                   <pic:spPr>
                     <a:xfrm>
                       <a:off x="0" y="0"/>
-                      <a:ext cx="5940425" cy="3637280"/>
+                      <a:ext cx="5940425" cy="2259965"/>
                     </a:xfrm>
                     <a:prstGeom prst="rect">
                       <a:avLst/>
@@ -819,11 +869,95 @@
       </w:pPr>
       <w:r>
         <w:rPr>
-          <w:rFonts w:ascii="Times New Roman" w:hAnsi="Times New Roman" w:cs="Times New Roman"/>
-          <w:sz w:val="28"/>
-          <w:szCs w:val="28"/>
-        </w:rPr>
-        <w:lastRenderedPageBreak/>
+          <w:noProof/>
+          <w:lang w:eastAsia="ru-RU"/>
+        </w:rPr>
+        <w:drawing>
+          <wp:inline distT="0" distB="0" distL="0" distR="0" wp14:anchorId="6EBA85E9" wp14:editId="04B02154">
+            <wp:extent cx="4257675" cy="361950"/>
+            <wp:effectExtent l="0" t="0" r="9525" b="0"/>
+            <wp:docPr id="9" name="Рисунок 9"/>
+            <wp:cNvGraphicFramePr>
+              <a:graphicFrameLocks xmlns:a="http://schemas.openxmlformats.org/drawingml/2006/main" noChangeAspect="1"/>
+            </wp:cNvGraphicFramePr>
+            <a:graphic xmlns:a="http://schemas.openxmlformats.org/drawingml/2006/main">
+              <a:graphicData uri="http://schemas.openxmlformats.org/drawingml/2006/picture">
+                <pic:pic xmlns:pic="http://schemas.openxmlformats.org/drawingml/2006/picture">
+                  <pic:nvPicPr>
+                    <pic:cNvPr id="1" name=""/>
+                    <pic:cNvPicPr/>
+                  </pic:nvPicPr>
+                  <pic:blipFill>
+                    <a:blip r:embed="rId10"/>
+                    <a:stretch>
+                      <a:fillRect/>
+                    </a:stretch>
+                  </pic:blipFill>
+                  <pic:spPr>
+                    <a:xfrm>
+                      <a:off x="0" y="0"/>
+                      <a:ext cx="4257675" cy="361950"/>
+                    </a:xfrm>
+                    <a:prstGeom prst="rect">
+                      <a:avLst/>
+                    </a:prstGeom>
+                  </pic:spPr>
+                </pic:pic>
+              </a:graphicData>
+            </a:graphic>
+          </wp:inline>
+        </w:drawing>
+      </w:r>
+    </w:p>
+    <w:p>
+      <w:pPr>
+        <w:rPr>
+          <w:rFonts w:ascii="Times New Roman" w:hAnsi="Times New Roman" w:cs="Times New Roman"/>
+          <w:sz w:val="28"/>
+          <w:szCs w:val="28"/>
+        </w:rPr>
+      </w:pPr>
+    </w:p>
+    <w:p>
+      <w:pPr>
+        <w:rPr>
+          <w:rFonts w:ascii="Times New Roman" w:hAnsi="Times New Roman" w:cs="Times New Roman"/>
+          <w:sz w:val="28"/>
+          <w:szCs w:val="28"/>
+        </w:rPr>
+      </w:pPr>
+      <w:r>
+        <w:rPr>
+          <w:rFonts w:ascii="Times New Roman" w:hAnsi="Times New Roman" w:cs="Times New Roman"/>
+          <w:sz w:val="28"/>
+          <w:szCs w:val="28"/>
+        </w:rPr>
+        <w:t>Задание №5</w:t>
+      </w:r>
+    </w:p>
+    <w:p>
+      <w:pPr>
+        <w:rPr>
+          <w:rFonts w:ascii="Times New Roman" w:hAnsi="Times New Roman" w:cs="Times New Roman"/>
+          <w:sz w:val="28"/>
+          <w:szCs w:val="28"/>
+        </w:rPr>
+      </w:pPr>
+    </w:p>
+    <w:p>
+      <w:pPr>
+        <w:rPr>
+          <w:rFonts w:ascii="Times New Roman" w:hAnsi="Times New Roman" w:cs="Times New Roman"/>
+          <w:sz w:val="28"/>
+          <w:szCs w:val="28"/>
+        </w:rPr>
+      </w:pPr>
+      <w:r>
+        <w:rPr>
+          <w:rFonts w:ascii="Times New Roman" w:hAnsi="Times New Roman" w:cs="Times New Roman"/>
+          <w:sz w:val="28"/>
+          <w:szCs w:val="28"/>
+        </w:rPr>
         <w:t xml:space="preserve">Подставляем в 2рую </w:t>
       </w:r>
       <w:proofErr w:type="spellStart"/>
@@ -842,7 +976,7 @@
           <w:sz w:val="28"/>
           <w:szCs w:val="28"/>
         </w:rPr>
-        <w:t xml:space="preserve"> точки экстр если больше 0 то мин иначе макс</w:t>
+        <w:t xml:space="preserve"> точки экстр если больше 0 то мин иначе </w:t>
       </w:r>
       <w:proofErr w:type="gramStart"/>
       <w:r>
@@ -851,7 +985,7 @@
           <w:sz w:val="28"/>
           <w:szCs w:val="28"/>
         </w:rPr>
-        <w:t xml:space="preserve"> ,</w:t>
+        <w:t>макс ,</w:t>
       </w:r>
       <w:proofErr w:type="gramEnd"/>
     </w:p>
@@ -871,6 +1005,15 @@
           <w:lang w:val="ru-RU"/>
         </w:rPr>
       </w:pPr>
+      <w:r>
+        <w:rPr>
+          <w:rFonts w:ascii="Times New Roman" w:hAnsi="Times New Roman" w:cs="Times New Roman"/>
+          <w:sz w:val="28"/>
+          <w:szCs w:val="28"/>
+          <w:lang w:val="ru-RU"/>
+        </w:rPr>
+        <w:t xml:space="preserve">Исследуйте точки перегиба </w:t>
+      </w:r>
       <w:proofErr w:type="gramStart"/>
       <w:r>
         <w:rPr>
@@ -879,7 +1022,7 @@
           <w:szCs w:val="28"/>
           <w:lang w:val="ru-RU"/>
         </w:rPr>
-        <w:t xml:space="preserve">Исследуйте точки перегиба функции </w:t>
+        <w:t xml:space="preserve">функции </w:t>
       </w:r>
       <m:oMath>
         <m:r>
@@ -1064,7 +1207,7 @@
           <w:szCs w:val="28"/>
           <w:lang w:val="ru-RU"/>
         </w:rPr>
-        <w:t>. [Этот кажущийся простым пример иллюстрирует одну из классических задач.</w:t>
+        <w:t>.</w:t>
       </w:r>
       <w:proofErr w:type="gramEnd"/>
       <w:r>
@@ -1074,7 +1217,7 @@
           <w:szCs w:val="28"/>
           <w:lang w:val="ru-RU"/>
         </w:rPr>
-        <w:t xml:space="preserve"> Требуется решить уравнение </w:t>
+        <w:t xml:space="preserve"> [Этот кажущийся простым пример иллюстрирует одну из классических задач. Требуется решить уравнение </w:t>
       </w:r>
       <m:oMath>
         <m:sSup>
@@ -1153,7 +1296,7 @@
           <w:szCs w:val="28"/>
           <w:lang w:val="ru-RU"/>
         </w:rPr>
-        <w:t xml:space="preserve">. В данном случае оно является кубическим уравнением, которое не так просто раскладывается на множители. </w:t>
+        <w:t xml:space="preserve">. В данном случае оно является кубическим уравнением, которое не так просто раскладывается на множители. Необычным является способ решишения, при котором используется один из численных методов, описанных в следующей главе (глава 2 учебника Банди): он предназначен для минимизации </w:t>
       </w:r>
       <w:proofErr w:type="gramStart"/>
       <w:r>
@@ -1163,7 +1306,7 @@
           <w:szCs w:val="28"/>
           <w:lang w:val="ru-RU"/>
         </w:rPr>
-        <w:t xml:space="preserve">Необычным является способ решишения, при котором используется один из численных методов, описанных в следующей главе (глава 2 учебника Банди): он предназначен для минимизации функции </w:t>
+        <w:t xml:space="preserve">функции </w:t>
       </w:r>
       <m:oMath>
         <m:r>
@@ -1318,7 +1461,27 @@
           <w:szCs w:val="28"/>
           <w:lang w:val="ru-RU"/>
         </w:rPr>
-        <w:t xml:space="preserve">. Минимум функции </w:t>
+        <w:t>.</w:t>
+      </w:r>
+      <w:proofErr w:type="gramEnd"/>
+      <w:r>
+        <w:rPr>
+          <w:rFonts w:ascii="Times New Roman" w:eastAsiaTheme="minorEastAsia" w:hAnsi="Times New Roman" w:cs="Times New Roman"/>
+          <w:sz w:val="28"/>
+          <w:szCs w:val="28"/>
+          <w:lang w:val="ru-RU"/>
+        </w:rPr>
+        <w:t xml:space="preserve"> Минимум </w:t>
+      </w:r>
+      <w:proofErr w:type="gramStart"/>
+      <w:r>
+        <w:rPr>
+          <w:rFonts w:ascii="Times New Roman" w:eastAsiaTheme="minorEastAsia" w:hAnsi="Times New Roman" w:cs="Times New Roman"/>
+          <w:sz w:val="28"/>
+          <w:szCs w:val="28"/>
+          <w:lang w:val="ru-RU"/>
+        </w:rPr>
+        <w:t xml:space="preserve">функции </w:t>
       </w:r>
       <m:oMath>
         <m:r>
@@ -1362,7 +1525,17 @@
           <w:szCs w:val="28"/>
           <w:lang w:val="ru-RU"/>
         </w:rPr>
-        <w:t xml:space="preserve"> равен нулю, а это означает, что получено решение уравнения </w:t>
+        <w:t xml:space="preserve"> равен</w:t>
+      </w:r>
+      <w:proofErr w:type="gramEnd"/>
+      <w:r>
+        <w:rPr>
+          <w:rFonts w:ascii="Times New Roman" w:eastAsiaTheme="minorEastAsia" w:hAnsi="Times New Roman" w:cs="Times New Roman"/>
+          <w:sz w:val="28"/>
+          <w:szCs w:val="28"/>
+          <w:lang w:val="ru-RU"/>
+        </w:rPr>
+        <w:t xml:space="preserve"> нулю, а это означает, что получено решение уравнения </w:t>
       </w:r>
       <m:oMath>
         <m:sSup>
@@ -1443,7 +1616,6 @@
         </w:rPr>
         <w:t>]</w:t>
       </w:r>
-      <w:proofErr w:type="gramEnd"/>
     </w:p>
     <w:p>
       <w:pPr>
@@ -1453,47 +1625,6 @@
           <w:szCs w:val="28"/>
         </w:rPr>
       </w:pPr>
-      <w:r>
-        <w:rPr>
-          <w:noProof/>
-          <w:lang w:eastAsia="ru-RU"/>
-        </w:rPr>
-        <w:drawing>
-          <wp:inline distT="0" distB="0" distL="0" distR="0" wp14:anchorId="4AF459C8" wp14:editId="20DB0A7D">
-            <wp:extent cx="4257675" cy="361950"/>
-            <wp:effectExtent l="0" t="0" r="9525" b="0"/>
-            <wp:docPr id="3" name="Рисунок 3"/>
-            <wp:cNvGraphicFramePr>
-              <a:graphicFrameLocks xmlns:a="http://schemas.openxmlformats.org/drawingml/2006/main" noChangeAspect="1"/>
-            </wp:cNvGraphicFramePr>
-            <a:graphic xmlns:a="http://schemas.openxmlformats.org/drawingml/2006/main">
-              <a:graphicData uri="http://schemas.openxmlformats.org/drawingml/2006/picture">
-                <pic:pic xmlns:pic="http://schemas.openxmlformats.org/drawingml/2006/picture">
-                  <pic:nvPicPr>
-                    <pic:cNvPr id="1" name=""/>
-                    <pic:cNvPicPr/>
-                  </pic:nvPicPr>
-                  <pic:blipFill>
-                    <a:blip r:embed="rId10"/>
-                    <a:stretch>
-                      <a:fillRect/>
-                    </a:stretch>
-                  </pic:blipFill>
-                  <pic:spPr>
-                    <a:xfrm>
-                      <a:off x="0" y="0"/>
-                      <a:ext cx="4257675" cy="361950"/>
-                    </a:xfrm>
-                    <a:prstGeom prst="rect">
-                      <a:avLst/>
-                    </a:prstGeom>
-                  </pic:spPr>
-                </pic:pic>
-              </a:graphicData>
-            </a:graphic>
-          </wp:inline>
-        </w:drawing>
-      </w:r>
     </w:p>
     <w:p>
       <w:pPr>
@@ -1809,15 +1940,7 @@
               <w:sz w:val="28"/>
               <w:szCs w:val="28"/>
             </w:rPr>
-            <m:t>(x)</m:t>
-          </m:r>
-          <m:r>
-            <w:rPr>
-              <w:rFonts w:ascii="Cambria Math" w:hAnsi="Cambria Math" w:cs="Times New Roman"/>
-              <w:sz w:val="28"/>
-              <w:szCs w:val="28"/>
-            </w:rPr>
-            <m:t>=</m:t>
+            <m:t>(x)=</m:t>
           </m:r>
           <m:sSup>
             <m:sSupPr>
@@ -1837,15 +1960,7 @@
                   <w:sz w:val="28"/>
                   <w:szCs w:val="28"/>
                 </w:rPr>
-                <m:t>4</m:t>
-              </m:r>
-              <m:r>
-                <w:rPr>
-                  <w:rFonts w:ascii="Cambria Math" w:hAnsi="Cambria Math" w:cs="Times New Roman"/>
-                  <w:sz w:val="28"/>
-                  <w:szCs w:val="28"/>
-                </w:rPr>
-                <m:t>x</m:t>
+                <m:t>4x</m:t>
               </m:r>
             </m:e>
             <m:sup>
@@ -1865,15 +1980,7 @@
               <w:sz w:val="28"/>
               <w:szCs w:val="28"/>
             </w:rPr>
-            <m:t>-</m:t>
-          </m:r>
-          <m:r>
-            <w:rPr>
-              <w:rFonts w:ascii="Cambria Math" w:hAnsi="Cambria Math" w:cs="Times New Roman"/>
-              <w:sz w:val="28"/>
-              <w:szCs w:val="28"/>
-            </w:rPr>
-            <m:t>42</m:t>
+            <m:t>-42</m:t>
           </m:r>
           <m:sSup>
             <m:sSupPr>
@@ -1913,47 +2020,7 @@
               <w:sz w:val="28"/>
               <w:szCs w:val="28"/>
             </w:rPr>
-            <m:t>+</m:t>
-          </m:r>
-          <m:r>
-            <w:rPr>
-              <w:rFonts w:ascii="Cambria Math" w:hAnsi="Cambria Math" w:cs="Times New Roman"/>
-              <w:sz w:val="28"/>
-              <w:szCs w:val="28"/>
-            </w:rPr>
-            <m:t>12</m:t>
-          </m:r>
-          <m:r>
-            <w:rPr>
-              <w:rFonts w:ascii="Cambria Math" w:hAnsi="Cambria Math" w:cs="Times New Roman"/>
-              <w:sz w:val="28"/>
-              <w:szCs w:val="28"/>
-            </w:rPr>
-            <m:t>0</m:t>
-          </m:r>
-          <m:r>
-            <w:rPr>
-              <w:rFonts w:ascii="Cambria Math" w:hAnsi="Cambria Math" w:cs="Times New Roman"/>
-              <w:sz w:val="28"/>
-              <w:szCs w:val="28"/>
-            </w:rPr>
-            <m:t>x-</m:t>
-          </m:r>
-          <m:r>
-            <w:rPr>
-              <w:rFonts w:ascii="Cambria Math" w:hAnsi="Cambria Math" w:cs="Times New Roman"/>
-              <w:sz w:val="28"/>
-              <w:szCs w:val="28"/>
-            </w:rPr>
-            <m:t>7</m:t>
-          </m:r>
-          <m:r>
-            <w:rPr>
-              <w:rFonts w:ascii="Cambria Math" w:hAnsi="Cambria Math" w:cs="Times New Roman"/>
-              <w:sz w:val="28"/>
-              <w:szCs w:val="28"/>
-            </w:rPr>
-            <m:t>0</m:t>
+            <m:t>+120x-70</m:t>
           </m:r>
         </m:oMath>
       </m:oMathPara>
@@ -2000,15 +2067,7 @@
                   <w:sz w:val="28"/>
                   <w:szCs w:val="28"/>
                 </w:rPr>
-                <m:t>'</m:t>
-              </m:r>
-              <m:r>
-                <w:rPr>
-                  <w:rFonts w:ascii="Cambria Math" w:hAnsi="Cambria Math" w:cs="Times New Roman"/>
-                  <w:sz w:val="28"/>
-                  <w:szCs w:val="28"/>
-                </w:rPr>
-                <m:t>'</m:t>
+                <m:t>''</m:t>
               </m:r>
             </m:sup>
           </m:sSup>
@@ -2038,15 +2097,7 @@
                   <w:sz w:val="28"/>
                   <w:szCs w:val="28"/>
                 </w:rPr>
-                <m:t>12</m:t>
-              </m:r>
-              <m:r>
-                <w:rPr>
-                  <w:rFonts w:ascii="Cambria Math" w:hAnsi="Cambria Math" w:cs="Times New Roman"/>
-                  <w:sz w:val="28"/>
-                  <w:szCs w:val="28"/>
-                </w:rPr>
-                <m:t>x</m:t>
+                <m:t>12x</m:t>
               </m:r>
             </m:e>
             <m:sup>
@@ -2066,31 +2117,7 @@
               <w:sz w:val="28"/>
               <w:szCs w:val="28"/>
             </w:rPr>
-            <m:t>-</m:t>
-          </m:r>
-          <m:r>
-            <w:rPr>
-              <w:rFonts w:ascii="Cambria Math" w:hAnsi="Cambria Math" w:cs="Times New Roman"/>
-              <w:sz w:val="28"/>
-              <w:szCs w:val="28"/>
-            </w:rPr>
-            <m:t>84x</m:t>
-          </m:r>
-          <m:r>
-            <w:rPr>
-              <w:rFonts w:ascii="Cambria Math" w:hAnsi="Cambria Math" w:cs="Times New Roman"/>
-              <w:sz w:val="28"/>
-              <w:szCs w:val="28"/>
-            </w:rPr>
-            <m:t>+12</m:t>
-          </m:r>
-          <m:r>
-            <w:rPr>
-              <w:rFonts w:ascii="Cambria Math" w:hAnsi="Cambria Math" w:cs="Times New Roman"/>
-              <w:sz w:val="28"/>
-              <w:szCs w:val="28"/>
-            </w:rPr>
-            <m:t>0</m:t>
+            <m:t>-84x+120</m:t>
           </m:r>
         </m:oMath>
       </m:oMathPara>
@@ -2111,6 +2138,7 @@
           <w:sz w:val="28"/>
           <w:szCs w:val="28"/>
         </w:rPr>
+        <w:lastRenderedPageBreak/>
         <w:t xml:space="preserve"> </w:t>
       </w:r>
     </w:p>
@@ -2121,7 +2149,6 @@
           <w:i/>
           <w:sz w:val="28"/>
           <w:szCs w:val="28"/>
-          <w:lang w:val="en-US"/>
         </w:rPr>
       </w:pPr>
       <m:oMath>
@@ -2185,23 +2212,7 @@
             <w:sz w:val="28"/>
             <w:szCs w:val="28"/>
           </w:rPr>
-          <m:t>=</m:t>
-        </m:r>
-        <m:r>
-          <w:rPr>
-            <w:rFonts w:ascii="Cambria Math" w:hAnsi="Cambria Math" w:cs="Times New Roman"/>
-            <w:sz w:val="28"/>
-            <w:szCs w:val="28"/>
-          </w:rPr>
-          <m:t>0 →корней не</m:t>
-        </m:r>
-        <m:r>
-          <w:rPr>
-            <w:rFonts w:ascii="Cambria Math" w:hAnsi="Cambria Math" w:cs="Times New Roman"/>
-            <w:sz w:val="28"/>
-            <w:szCs w:val="28"/>
-          </w:rPr>
-          <m:t>т</m:t>
+          <m:t>=0 →корней нет</m:t>
         </m:r>
       </m:oMath>
       <w:r>
@@ -2388,7 +2399,6 @@
           <w:rFonts w:ascii="Times New Roman" w:eastAsiaTheme="minorEastAsia" w:hAnsi="Times New Roman" w:cs="Times New Roman"/>
           <w:sz w:val="28"/>
           <w:szCs w:val="28"/>
-          <w:lang w:val="en-US"/>
         </w:rPr>
         <w:t xml:space="preserve"> </w:t>
       </w:r>
@@ -2827,8 +2837,6 @@
         </w:rPr>
         <w:t xml:space="preserve"> </w:t>
       </w:r>
-      <w:bookmarkStart w:id="0" w:name="_GoBack"/>
-      <w:bookmarkEnd w:id="0"/>
     </w:p>
     <w:p>
       <w:pPr>
@@ -2844,7 +2852,6 @@
           <w:sz w:val="28"/>
           <w:szCs w:val="28"/>
         </w:rPr>
-        <w:lastRenderedPageBreak/>
         <w:t xml:space="preserve"> </w:t>
       </w:r>
       <w:r>
@@ -2889,6 +2896,324 @@
         </w:drawing>
       </w:r>
     </w:p>
+    <w:p>
+      <w:pPr>
+        <w:jc w:val="both"/>
+        <w:rPr>
+          <w:rFonts w:ascii="Times New Roman" w:hAnsi="Times New Roman" w:cs="Times New Roman"/>
+          <w:sz w:val="28"/>
+          <w:szCs w:val="28"/>
+        </w:rPr>
+      </w:pPr>
+      <w:r>
+        <w:rPr>
+          <w:noProof/>
+          <w:lang w:eastAsia="ru-RU"/>
+        </w:rPr>
+        <w:lastRenderedPageBreak/>
+        <w:drawing>
+          <wp:inline distT="0" distB="0" distL="0" distR="0" wp14:anchorId="6B207C7B" wp14:editId="5854623C">
+            <wp:extent cx="3590925" cy="3819525"/>
+            <wp:effectExtent l="0" t="0" r="9525" b="9525"/>
+            <wp:docPr id="10" name="Рисунок 10"/>
+            <wp:cNvGraphicFramePr>
+              <a:graphicFrameLocks xmlns:a="http://schemas.openxmlformats.org/drawingml/2006/main" noChangeAspect="1"/>
+            </wp:cNvGraphicFramePr>
+            <a:graphic xmlns:a="http://schemas.openxmlformats.org/drawingml/2006/main">
+              <a:graphicData uri="http://schemas.openxmlformats.org/drawingml/2006/picture">
+                <pic:pic xmlns:pic="http://schemas.openxmlformats.org/drawingml/2006/picture">
+                  <pic:nvPicPr>
+                    <pic:cNvPr id="1" name=""/>
+                    <pic:cNvPicPr/>
+                  </pic:nvPicPr>
+                  <pic:blipFill>
+                    <a:blip r:embed="rId13"/>
+                    <a:stretch>
+                      <a:fillRect/>
+                    </a:stretch>
+                  </pic:blipFill>
+                  <pic:spPr>
+                    <a:xfrm>
+                      <a:off x="0" y="0"/>
+                      <a:ext cx="3590925" cy="3819525"/>
+                    </a:xfrm>
+                    <a:prstGeom prst="rect">
+                      <a:avLst/>
+                    </a:prstGeom>
+                  </pic:spPr>
+                </pic:pic>
+              </a:graphicData>
+            </a:graphic>
+          </wp:inline>
+        </w:drawing>
+      </w:r>
+    </w:p>
+    <w:p>
+      <w:pPr>
+        <w:jc w:val="both"/>
+        <w:rPr>
+          <w:rFonts w:ascii="Times New Roman" w:hAnsi="Times New Roman" w:cs="Times New Roman"/>
+          <w:sz w:val="28"/>
+          <w:szCs w:val="28"/>
+        </w:rPr>
+      </w:pPr>
+      <w:r>
+        <w:rPr>
+          <w:rFonts w:ascii="Times New Roman" w:hAnsi="Times New Roman" w:cs="Times New Roman"/>
+          <w:sz w:val="28"/>
+          <w:szCs w:val="28"/>
+        </w:rPr>
+        <w:t xml:space="preserve">График функции </w:t>
+      </w:r>
+      <m:oMath>
+        <m:r>
+          <w:rPr>
+            <w:rFonts w:ascii="Cambria Math" w:hAnsi="Cambria Math" w:cs="Times New Roman"/>
+            <w:sz w:val="28"/>
+            <w:szCs w:val="28"/>
+          </w:rPr>
+          <m:t>f</m:t>
+        </m:r>
+        <m:d>
+          <m:dPr>
+            <m:ctrlPr>
+              <w:rPr>
+                <w:rFonts w:ascii="Cambria Math" w:hAnsi="Cambria Math" w:cs="Times New Roman"/>
+                <w:i/>
+                <w:sz w:val="28"/>
+                <w:szCs w:val="28"/>
+              </w:rPr>
+            </m:ctrlPr>
+          </m:dPr>
+          <m:e>
+            <m:r>
+              <w:rPr>
+                <w:rFonts w:ascii="Cambria Math" w:hAnsi="Cambria Math" w:cs="Times New Roman"/>
+                <w:sz w:val="28"/>
+                <w:szCs w:val="28"/>
+              </w:rPr>
+              <m:t>x</m:t>
+            </m:r>
+          </m:e>
+        </m:d>
+        <m:r>
+          <w:rPr>
+            <w:rFonts w:ascii="Cambria Math" w:hAnsi="Cambria Math" w:cs="Times New Roman"/>
+            <w:sz w:val="28"/>
+            <w:szCs w:val="28"/>
+          </w:rPr>
+          <m:t>=</m:t>
+        </m:r>
+        <m:sSup>
+          <m:sSupPr>
+            <m:ctrlPr>
+              <w:rPr>
+                <w:rFonts w:ascii="Cambria Math" w:hAnsi="Cambria Math" w:cs="Times New Roman"/>
+                <w:i/>
+                <w:sz w:val="28"/>
+                <w:szCs w:val="28"/>
+              </w:rPr>
+            </m:ctrlPr>
+          </m:sSupPr>
+          <m:e>
+            <m:r>
+              <w:rPr>
+                <w:rFonts w:ascii="Cambria Math" w:hAnsi="Cambria Math" w:cs="Times New Roman"/>
+                <w:sz w:val="28"/>
+                <w:szCs w:val="28"/>
+              </w:rPr>
+              <m:t>x</m:t>
+            </m:r>
+          </m:e>
+          <m:sup>
+            <m:r>
+              <w:rPr>
+                <w:rFonts w:ascii="Cambria Math" w:hAnsi="Cambria Math" w:cs="Times New Roman"/>
+                <w:sz w:val="28"/>
+                <w:szCs w:val="28"/>
+              </w:rPr>
+              <m:t>4</m:t>
+            </m:r>
+          </m:sup>
+        </m:sSup>
+        <m:r>
+          <w:rPr>
+            <w:rFonts w:ascii="Cambria Math" w:hAnsi="Cambria Math" w:cs="Times New Roman"/>
+            <w:sz w:val="28"/>
+            <w:szCs w:val="28"/>
+          </w:rPr>
+          <m:t>-14</m:t>
+        </m:r>
+        <m:sSup>
+          <m:sSupPr>
+            <m:ctrlPr>
+              <w:rPr>
+                <w:rFonts w:ascii="Cambria Math" w:hAnsi="Cambria Math" w:cs="Times New Roman"/>
+                <w:i/>
+                <w:sz w:val="28"/>
+                <w:szCs w:val="28"/>
+              </w:rPr>
+            </m:ctrlPr>
+          </m:sSupPr>
+          <m:e>
+            <m:r>
+              <w:rPr>
+                <w:rFonts w:ascii="Cambria Math" w:hAnsi="Cambria Math" w:cs="Times New Roman"/>
+                <w:sz w:val="28"/>
+                <w:szCs w:val="28"/>
+              </w:rPr>
+              <m:t>x</m:t>
+            </m:r>
+          </m:e>
+          <m:sup>
+            <m:r>
+              <w:rPr>
+                <w:rFonts w:ascii="Cambria Math" w:hAnsi="Cambria Math" w:cs="Times New Roman"/>
+                <w:sz w:val="28"/>
+                <w:szCs w:val="28"/>
+              </w:rPr>
+              <m:t>3</m:t>
+            </m:r>
+          </m:sup>
+        </m:sSup>
+        <m:r>
+          <w:rPr>
+            <w:rFonts w:ascii="Cambria Math" w:hAnsi="Cambria Math" w:cs="Times New Roman"/>
+            <w:sz w:val="28"/>
+            <w:szCs w:val="28"/>
+          </w:rPr>
+          <m:t>+60</m:t>
+        </m:r>
+        <m:sSup>
+          <m:sSupPr>
+            <m:ctrlPr>
+              <w:rPr>
+                <w:rFonts w:ascii="Cambria Math" w:hAnsi="Cambria Math" w:cs="Times New Roman"/>
+                <w:i/>
+                <w:sz w:val="28"/>
+                <w:szCs w:val="28"/>
+              </w:rPr>
+            </m:ctrlPr>
+          </m:sSupPr>
+          <m:e>
+            <m:r>
+              <w:rPr>
+                <w:rFonts w:ascii="Cambria Math" w:hAnsi="Cambria Math" w:cs="Times New Roman"/>
+                <w:sz w:val="28"/>
+                <w:szCs w:val="28"/>
+              </w:rPr>
+              <m:t>x</m:t>
+            </m:r>
+          </m:e>
+          <m:sup>
+            <m:r>
+              <w:rPr>
+                <w:rFonts w:ascii="Cambria Math" w:hAnsi="Cambria Math" w:cs="Times New Roman"/>
+                <w:sz w:val="28"/>
+                <w:szCs w:val="28"/>
+              </w:rPr>
+              <m:t>2</m:t>
+            </m:r>
+          </m:sup>
+        </m:sSup>
+        <m:r>
+          <w:rPr>
+            <w:rFonts w:ascii="Cambria Math" w:hAnsi="Cambria Math" w:cs="Times New Roman"/>
+            <w:sz w:val="28"/>
+            <w:szCs w:val="28"/>
+          </w:rPr>
+          <m:t>-70x</m:t>
+        </m:r>
+      </m:oMath>
+    </w:p>
+    <w:p>
+      <w:pPr>
+        <w:jc w:val="both"/>
+        <w:rPr>
+          <w:rFonts w:ascii="Times New Roman" w:hAnsi="Times New Roman" w:cs="Times New Roman"/>
+          <w:sz w:val="28"/>
+          <w:szCs w:val="28"/>
+        </w:rPr>
+      </w:pPr>
+    </w:p>
+    <w:p>
+      <w:pPr>
+        <w:rPr>
+          <w:rFonts w:ascii="Times New Roman" w:hAnsi="Times New Roman" w:cs="Times New Roman"/>
+          <w:sz w:val="28"/>
+          <w:szCs w:val="28"/>
+        </w:rPr>
+      </w:pPr>
+      <w:r>
+        <w:rPr>
+          <w:rFonts w:ascii="Times New Roman" w:hAnsi="Times New Roman" w:cs="Times New Roman"/>
+          <w:sz w:val="28"/>
+          <w:szCs w:val="28"/>
+        </w:rPr>
+        <w:t xml:space="preserve">Найдем производную от заданной функции, приравняем ее к нулю и найдем все корни уравнения </w:t>
+      </w:r>
+    </w:p>
+    <w:p>
+      <w:pPr>
+        <w:rPr>
+          <w:rFonts w:ascii="Times New Roman" w:hAnsi="Times New Roman" w:cs="Times New Roman"/>
+          <w:sz w:val="28"/>
+          <w:szCs w:val="28"/>
+        </w:rPr>
+      </w:pPr>
+      <w:r>
+        <w:rPr>
+          <w:noProof/>
+          <w:lang w:eastAsia="ru-RU"/>
+        </w:rPr>
+        <w:drawing>
+          <wp:inline distT="0" distB="0" distL="0" distR="0" wp14:anchorId="384972D6" wp14:editId="74C749D1">
+            <wp:extent cx="5381625" cy="2228850"/>
+            <wp:effectExtent l="0" t="0" r="9525" b="0"/>
+            <wp:docPr id="11" name="Рисунок 11"/>
+            <wp:cNvGraphicFramePr>
+              <a:graphicFrameLocks xmlns:a="http://schemas.openxmlformats.org/drawingml/2006/main" noChangeAspect="1"/>
+            </wp:cNvGraphicFramePr>
+            <a:graphic xmlns:a="http://schemas.openxmlformats.org/drawingml/2006/main">
+              <a:graphicData uri="http://schemas.openxmlformats.org/drawingml/2006/picture">
+                <pic:pic xmlns:pic="http://schemas.openxmlformats.org/drawingml/2006/picture">
+                  <pic:nvPicPr>
+                    <pic:cNvPr id="1" name=""/>
+                    <pic:cNvPicPr/>
+                  </pic:nvPicPr>
+                  <pic:blipFill>
+                    <a:blip r:embed="rId14"/>
+                    <a:stretch>
+                      <a:fillRect/>
+                    </a:stretch>
+                  </pic:blipFill>
+                  <pic:spPr>
+                    <a:xfrm>
+                      <a:off x="0" y="0"/>
+                      <a:ext cx="5381625" cy="2228850"/>
+                    </a:xfrm>
+                    <a:prstGeom prst="rect">
+                      <a:avLst/>
+                    </a:prstGeom>
+                  </pic:spPr>
+                </pic:pic>
+              </a:graphicData>
+            </a:graphic>
+          </wp:inline>
+        </w:drawing>
+      </w:r>
+    </w:p>
+    <w:p>
+      <w:pPr>
+        <w:rPr>
+          <w:rFonts w:ascii="Times New Roman" w:hAnsi="Times New Roman" w:cs="Times New Roman"/>
+          <w:sz w:val="28"/>
+          <w:szCs w:val="28"/>
+        </w:rPr>
+      </w:pPr>
+      <w:bookmarkStart w:id="0" w:name="_GoBack"/>
+      <w:bookmarkEnd w:id="0"/>
+    </w:p>
     <w:sectPr>
       <w:pgSz w:w="11906" w:h="16838"/>
       <w:pgMar w:top="1134" w:right="850" w:bottom="1134" w:left="1701" w:header="708" w:footer="708" w:gutter="0"/>
@@ -2900,7 +3225,7 @@
 </file>
 
 <file path=word/numbering.xml><?xml version="1.0" encoding="utf-8"?>
-<w:numbering xmlns:wpc="http://schemas.microsoft.com/office/word/2010/wordprocessingCanvas" xmlns:mc="http://schemas.openxmlformats.org/markup-compatibility/2006" xmlns:o="urn:schemas-microsoft-com:office:office" xmlns:r="http://schemas.openxmlformats.org/officeDocument/2006/relationships" xmlns:m="http://schemas.openxmlformats.org/officeDocument/2006/math" xmlns:v="urn:schemas-microsoft-com:vml" xmlns:wp14="http://schemas.microsoft.com/office/word/2010/wordprocessingDrawing" xmlns:wp="http://schemas.openxmlformats.org/drawingml/2006/wordprocessingDrawing" xmlns:w10="urn:schemas-microsoft-com:office:word" xmlns:w="http://schemas.openxmlformats.org/wordprocessingml/2006/main" xmlns:w14="http://schemas.microsoft.com/office/word/2010/wordml" xmlns:wpg="http://schemas.microsoft.com/office/word/2010/wordprocessingGroup" xmlns:wpi="http://schemas.microsoft.com/office/word/2010/wordprocessingInk" xmlns:wne="http://schemas.microsoft.com/office/word/2006/wordml" xmlns:wps="http://schemas.microsoft.com/office/word/2010/wordprocessingShape" mc:Ignorable="w14 wp14">
+<w:numbering xmlns:wpc="http://schemas.microsoft.com/office/word/2010/wordprocessingCanvas" xmlns:mc="http://schemas.openxmlformats.org/markup-compatibility/2006" xmlns:o="urn:schemas-microsoft-com:office:office" xmlns:r="http://schemas.openxmlformats.org/officeDocument/2006/relationships" xmlns:m="http://schemas.openxmlformats.org/officeDocument/2006/math" xmlns:v="urn:schemas-microsoft-com:vml" xmlns:wp14="http://schemas.microsoft.com/office/word/2010/wordprocessingDrawing" xmlns:wp="http://schemas.openxmlformats.org/drawingml/2006/wordprocessingDrawing" xmlns:w10="urn:schemas-microsoft-com:office:word" xmlns:w="http://schemas.openxmlformats.org/wordprocessingml/2006/main" xmlns:w14="http://schemas.microsoft.com/office/word/2010/wordml" xmlns:w15="http://schemas.microsoft.com/office/word/2012/wordml" xmlns:wpg="http://schemas.microsoft.com/office/word/2010/wordprocessingGroup" xmlns:wpi="http://schemas.microsoft.com/office/word/2010/wordprocessingInk" xmlns:wne="http://schemas.microsoft.com/office/word/2006/wordml" xmlns:wps="http://schemas.microsoft.com/office/word/2010/wordprocessingShape" mc:Ignorable="w14 w15 wp14">
   <w:abstractNum w:abstractNumId="0">
     <w:nsid w:val="73920613"/>
     <w:multiLevelType w:val="hybridMultilevel"/>
@@ -2997,7 +3322,7 @@
 </file>
 
 <file path=word/styles.xml><?xml version="1.0" encoding="utf-8"?>
-<w:styles xmlns:mc="http://schemas.openxmlformats.org/markup-compatibility/2006" xmlns:r="http://schemas.openxmlformats.org/officeDocument/2006/relationships" xmlns:w="http://schemas.openxmlformats.org/wordprocessingml/2006/main" xmlns:w14="http://schemas.microsoft.com/office/word/2010/wordml" mc:Ignorable="w14">
+<w:styles xmlns:mc="http://schemas.openxmlformats.org/markup-compatibility/2006" xmlns:r="http://schemas.openxmlformats.org/officeDocument/2006/relationships" xmlns:w="http://schemas.openxmlformats.org/wordprocessingml/2006/main" xmlns:w14="http://schemas.microsoft.com/office/word/2010/wordml" xmlns:w15="http://schemas.microsoft.com/office/word/2012/wordml" mc:Ignorable="w14 w15">
   <w:docDefaults>
     <w:rPrDefault>
       <w:rPr>
@@ -3013,388 +3338,378 @@
       </w:pPr>
     </w:pPrDefault>
   </w:docDefaults>
-  <w:latentStyles w:defLockedState="0" w:defUIPriority="99" w:defSemiHidden="1" w:defUnhideWhenUsed="1" w:defQFormat="0" w:count="267">
-    <w:lsdException w:name="Normal" w:semiHidden="0" w:uiPriority="0" w:unhideWhenUsed="0" w:qFormat="1"/>
-    <w:lsdException w:name="heading 1" w:semiHidden="0" w:uiPriority="9" w:unhideWhenUsed="0" w:qFormat="1"/>
-    <w:lsdException w:name="heading 2" w:uiPriority="9" w:qFormat="1"/>
-    <w:lsdException w:name="heading 3" w:uiPriority="9" w:qFormat="1"/>
-    <w:lsdException w:name="heading 4" w:uiPriority="9" w:qFormat="1"/>
-    <w:lsdException w:name="heading 5" w:uiPriority="9" w:qFormat="1"/>
-    <w:lsdException w:name="heading 6" w:uiPriority="9" w:qFormat="1"/>
-    <w:lsdException w:name="heading 7" w:uiPriority="9" w:qFormat="1"/>
-    <w:lsdException w:name="heading 8" w:uiPriority="9" w:qFormat="1"/>
-    <w:lsdException w:name="heading 9" w:uiPriority="9" w:qFormat="1"/>
-    <w:lsdException w:name="toc 1" w:uiPriority="39"/>
-    <w:lsdException w:name="toc 2" w:uiPriority="39"/>
-    <w:lsdException w:name="toc 3" w:uiPriority="39"/>
-    <w:lsdException w:name="toc 4" w:uiPriority="39"/>
-    <w:lsdException w:name="toc 5" w:uiPriority="39"/>
-    <w:lsdException w:name="toc 6" w:uiPriority="39"/>
-    <w:lsdException w:name="toc 7" w:uiPriority="39"/>
-    <w:lsdException w:name="toc 8" w:uiPriority="39"/>
-    <w:lsdException w:name="toc 9" w:uiPriority="39"/>
-    <w:lsdException w:name="caption" w:uiPriority="35" w:qFormat="1"/>
-    <w:lsdException w:name="Title" w:semiHidden="0" w:uiPriority="10" w:unhideWhenUsed="0" w:qFormat="1"/>
-    <w:lsdException w:name="Default Paragraph Font" w:uiPriority="1"/>
-    <w:lsdException w:name="Subtitle" w:semiHidden="0" w:uiPriority="11" w:unhideWhenUsed="0" w:qFormat="1"/>
-    <w:lsdException w:name="Strong" w:semiHidden="0" w:uiPriority="22" w:unhideWhenUsed="0" w:qFormat="1"/>
-    <w:lsdException w:name="Emphasis" w:semiHidden="0" w:uiPriority="20" w:unhideWhenUsed="0" w:qFormat="1"/>
-    <w:lsdException w:name="Table Grid" w:semiHidden="0" w:uiPriority="39" w:unhideWhenUsed="0"/>
-    <w:lsdException w:name="Placeholder Text" w:unhideWhenUsed="0"/>
-    <w:lsdException w:name="No Spacing" w:semiHidden="0" w:uiPriority="1" w:unhideWhenUsed="0" w:qFormat="1"/>
-    <w:lsdException w:name="Light Shading" w:semiHidden="0" w:uiPriority="60" w:unhideWhenUsed="0"/>
-    <w:lsdException w:name="Light List" w:semiHidden="0" w:uiPriority="61" w:unhideWhenUsed="0"/>
-    <w:lsdException w:name="Light Grid" w:semiHidden="0" w:uiPriority="62" w:unhideWhenUsed="0"/>
-    <w:lsdException w:name="Medium Shading 1" w:semiHidden="0" w:uiPriority="63" w:unhideWhenUsed="0"/>
-    <w:lsdException w:name="Medium Shading 2" w:semiHidden="0" w:uiPriority="64" w:unhideWhenUsed="0"/>
-    <w:lsdException w:name="Medium List 1" w:semiHidden="0" w:uiPriority="65" w:unhideWhenUsed="0"/>
-    <w:lsdException w:name="Medium List 2" w:semiHidden="0" w:uiPriority="66" w:unhideWhenUsed="0"/>
-    <w:lsdException w:name="Medium Grid 1" w:semiHidden="0" w:uiPriority="67" w:unhideWhenUsed="0"/>
-    <w:lsdException w:name="Medium Grid 2" w:semiHidden="0" w:uiPriority="68" w:unhideWhenUsed="0"/>
-    <w:lsdException w:name="Medium Grid 3" w:semiHidden="0" w:uiPriority="69" w:unhideWhenUsed="0"/>
-    <w:lsdException w:name="Dark List" w:semiHidden="0" w:uiPriority="70" w:unhideWhenUsed="0"/>
-    <w:lsdException w:name="Colorful Shading" w:semiHidden="0" w:uiPriority="71" w:unhideWhenUsed="0"/>
-    <w:lsdException w:name="Colorful List" w:semiHidden="0" w:uiPriority="72" w:unhideWhenUsed="0"/>
-    <w:lsdException w:name="Colorful Grid" w:semiHidden="0" w:uiPriority="73" w:unhideWhenUsed="0"/>
-    <w:lsdException w:name="Light Shading Accent 1" w:semiHidden="0" w:uiPriority="60" w:unhideWhenUsed="0"/>
-    <w:lsdException w:name="Light List Accent 1" w:semiHidden="0" w:uiPriority="61" w:unhideWhenUsed="0"/>
-    <w:lsdException w:name="Light Grid Accent 1" w:semiHidden="0" w:uiPriority="62" w:unhideWhenUsed="0"/>
-    <w:lsdException w:name="Medium Shading 1 Accent 1" w:semiHidden="0" w:uiPriority="63" w:unhideWhenUsed="0"/>
-    <w:lsdException w:name="Medium Shading 2 Accent 1" w:semiHidden="0" w:uiPriority="64" w:unhideWhenUsed="0"/>
-    <w:lsdException w:name="Medium List 1 Accent 1" w:semiHidden="0" w:uiPriority="65" w:unhideWhenUsed="0"/>
-    <w:lsdException w:name="Revision" w:unhideWhenUsed="0"/>
-    <w:lsdException w:name="List Paragraph" w:semiHidden="0" w:uiPriority="34" w:unhideWhenUsed="0" w:qFormat="1"/>
-    <w:lsdException w:name="Quote" w:semiHidden="0" w:uiPriority="29" w:unhideWhenUsed="0" w:qFormat="1"/>
-    <w:lsdException w:name="Intense Quote" w:semiHidden="0" w:uiPriority="30" w:unhideWhenUsed="0" w:qFormat="1"/>
-    <w:lsdException w:name="Medium List 2 Accent 1" w:semiHidden="0" w:uiPriority="66" w:unhideWhenUsed="0"/>
-    <w:lsdException w:name="Medium Grid 1 Accent 1" w:semiHidden="0" w:uiPriority="67" w:unhideWhenUsed="0"/>
-    <w:lsdException w:name="Medium Grid 2 Accent 1" w:semiHidden="0" w:uiPriority="68" w:unhideWhenUsed="0"/>
-    <w:lsdException w:name="Medium Grid 3 Accent 1" w:semiHidden="0" w:uiPriority="69" w:unhideWhenUsed="0"/>
-    <w:lsdException w:name="Dark List Accent 1" w:semiHidden="0" w:uiPriority="70" w:unhideWhenUsed="0"/>
-    <w:lsdException w:name="Colorful Shading Accent 1" w:semiHidden="0" w:uiPriority="71" w:unhideWhenUsed="0"/>
-    <w:lsdException w:name="Colorful List Accent 1" w:semiHidden="0" w:uiPriority="72" w:unhideWhenUsed="0"/>
-    <w:lsdException w:name="Colorful Grid Accent 1" w:semiHidden="0" w:uiPriority="73" w:unhideWhenUsed="0"/>
-    <w:lsdException w:name="Light Shading Accent 2" w:semiHidden="0" w:uiPriority="60" w:unhideWhenUsed="0"/>
-    <w:lsdException w:name="Light List Accent 2" w:semiHidden="0" w:uiPriority="61" w:unhideWhenUsed="0"/>
-    <w:lsdException w:name="Light Grid Accent 2" w:semiHidden="0" w:uiPriority="62" w:unhideWhenUsed="0"/>
-    <w:lsdException w:name="Medium Shading 1 Accent 2" w:semiHidden="0" w:uiPriority="63" w:unhideWhenUsed="0"/>
-    <w:lsdException w:name="Medium Shading 2 Accent 2" w:semiHidden="0" w:uiPriority="64" w:unhideWhenUsed="0"/>
-    <w:lsdException w:name="Medium List 1 Accent 2" w:semiHidden="0" w:uiPriority="65" w:unhideWhenUsed="0"/>
-    <w:lsdException w:name="Medium List 2 Accent 2" w:semiHidden="0" w:uiPriority="66" w:unhideWhenUsed="0"/>
-    <w:lsdException w:name="Medium Grid 1 Accent 2" w:semiHidden="0" w:uiPriority="67" w:unhideWhenUsed="0"/>
-    <w:lsdException w:name="Medium Grid 2 Accent 2" w:semiHidden="0" w:uiPriority="68" w:unhideWhenUsed="0"/>
-    <w:lsdException w:name="Medium Grid 3 Accent 2" w:semiHidden="0" w:uiPriority="69" w:unhideWhenUsed="0"/>
-    <w:lsdException w:name="Dark List Accent 2" w:semiHidden="0" w:uiPriority="70" w:unhideWhenUsed="0"/>
-    <w:lsdException w:name="Colorful Shading Accent 2" w:semiHidden="0" w:uiPriority="71" w:unhideWhenUsed="0"/>
-    <w:lsdException w:name="Colorful List Accent 2" w:semiHidden="0" w:uiPriority="72" w:unhideWhenUsed="0"/>
-    <w:lsdException w:name="Colorful Grid Accent 2" w:semiHidden="0" w:uiPriority="73" w:unhideWhenUsed="0"/>
-    <w:lsdException w:name="Light Shading Accent 3" w:semiHidden="0" w:uiPriority="60" w:unhideWhenUsed="0"/>
-    <w:lsdException w:name="Light List Accent 3" w:semiHidden="0" w:uiPriority="61" w:unhideWhenUsed="0"/>
-    <w:lsdException w:name="Light Grid Accent 3" w:semiHidden="0" w:uiPriority="62" w:unhideWhenUsed="0"/>
-    <w:lsdException w:name="Medium Shading 1 Accent 3" w:semiHidden="0" w:uiPriority="63" w:unhideWhenUsed="0"/>
-    <w:lsdException w:name="Medium Shading 2 Accent 3" w:semiHidden="0" w:uiPriority="64" w:unhideWhenUsed="0"/>
-    <w:lsdException w:name="Medium List 1 Accent 3" w:semiHidden="0" w:uiPriority="65" w:unhideWhenUsed="0"/>
-    <w:lsdException w:name="Medium List 2 Accent 3" w:semiHidden="0" w:uiPriority="66" w:unhideWhenUsed="0"/>
-    <w:lsdException w:name="Medium Grid 1 Accent 3" w:semiHidden="0" w:uiPriority="67" w:unhideWhenUsed="0"/>
-    <w:lsdException w:name="Medium Grid 2 Accent 3" w:semiHidden="0" w:uiPriority="68" w:unhideWhenUsed="0"/>
-    <w:lsdException w:name="Medium Grid 3 Accent 3" w:semiHidden="0" w:uiPriority="69" w:unhideWhenUsed="0"/>
-    <w:lsdException w:name="Dark List Accent 3" w:semiHidden="0" w:uiPriority="70" w:unhideWhenUsed="0"/>
-    <w:lsdException w:name="Colorful Shading Accent 3" w:semiHidden="0" w:uiPriority="71" w:unhideWhenUsed="0"/>
-    <w:lsdException w:name="Colorful List Accent 3" w:semiHidden="0" w:uiPriority="72" w:unhideWhenUsed="0"/>
-    <w:lsdException w:name="Colorful Grid Accent 3" w:semiHidden="0" w:uiPriority="73" w:unhideWhenUsed="0"/>
-    <w:lsdException w:name="Light Shading Accent 4" w:semiHidden="0" w:uiPriority="60" w:unhideWhenUsed="0"/>
-    <w:lsdException w:name="Light List Accent 4" w:semiHidden="0" w:uiPriority="61" w:unhideWhenUsed="0"/>
-    <w:lsdException w:name="Light Grid Accent 4" w:semiHidden="0" w:uiPriority="62" w:unhideWhenUsed="0"/>
-    <w:lsdException w:name="Medium Shading 1 Accent 4" w:semiHidden="0" w:uiPriority="63" w:unhideWhenUsed="0"/>
-    <w:lsdException w:name="Medium Shading 2 Accent 4" w:semiHidden="0" w:uiPriority="64" w:unhideWhenUsed="0"/>
-    <w:lsdException w:name="Medium List 1 Accent 4" w:semiHidden="0" w:uiPriority="65" w:unhideWhenUsed="0"/>
-    <w:lsdException w:name="Medium List 2 Accent 4" w:semiHidden="0" w:uiPriority="66" w:unhideWhenUsed="0"/>
-    <w:lsdException w:name="Medium Grid 1 Accent 4" w:semiHidden="0" w:uiPriority="67" w:unhideWhenUsed="0"/>
-    <w:lsdException w:name="Medium Grid 2 Accent 4" w:semiHidden="0" w:uiPriority="68" w:unhideWhenUsed="0"/>
-    <w:lsdException w:name="Medium Grid 3 Accent 4" w:semiHidden="0" w:uiPriority="69" w:unhideWhenUsed="0"/>
-    <w:lsdException w:name="Dark List Accent 4" w:semiHidden="0" w:uiPriority="70" w:unhideWhenUsed="0"/>
-    <w:lsdException w:name="Colorful Shading Accent 4" w:semiHidden="0" w:uiPriority="71" w:unhideWhenUsed="0"/>
-    <w:lsdException w:name="Colorful List Accent 4" w:semiHidden="0" w:uiPriority="72" w:unhideWhenUsed="0"/>
-    <w:lsdException w:name="Colorful Grid Accent 4" w:semiHidden="0" w:uiPriority="73" w:unhideWhenUsed="0"/>
-    <w:lsdException w:name="Light Shading Accent 5" w:semiHidden="0" w:uiPriority="60" w:unhideWhenUsed="0"/>
-    <w:lsdException w:name="Light List Accent 5" w:semiHidden="0" w:uiPriority="61" w:unhideWhenUsed="0"/>
-    <w:lsdException w:name="Light Grid Accent 5" w:semiHidden="0" w:uiPriority="62" w:unhideWhenUsed="0"/>
-    <w:lsdException w:name="Medium Shading 1 Accent 5" w:semiHidden="0" w:uiPriority="63" w:unhideWhenUsed="0"/>
-    <w:lsdException w:name="Medium Shading 2 Accent 5" w:semiHidden="0" w:uiPriority="64" w:unhideWhenUsed="0"/>
-    <w:lsdException w:name="Medium List 1 Accent 5" w:semiHidden="0" w:uiPriority="65" w:unhideWhenUsed="0"/>
-    <w:lsdException w:name="Medium List 2 Accent 5" w:semiHidden="0" w:uiPriority="66" w:unhideWhenUsed="0"/>
-    <w:lsdException w:name="Medium Grid 1 Accent 5" w:semiHidden="0" w:uiPriority="67" w:unhideWhenUsed="0"/>
-    <w:lsdException w:name="Medium Grid 2 Accent 5" w:semiHidden="0" w:uiPriority="68" w:unhideWhenUsed="0"/>
-    <w:lsdException w:name="Medium Grid 3 Accent 5" w:semiHidden="0" w:uiPriority="69" w:unhideWhenUsed="0"/>
-    <w:lsdException w:name="Dark List Accent 5" w:semiHidden="0" w:uiPriority="70" w:unhideWhenUsed="0"/>
-    <w:lsdException w:name="Colorful Shading Accent 5" w:semiHidden="0" w:uiPriority="71" w:unhideWhenUsed="0"/>
-    <w:lsdException w:name="Colorful List Accent 5" w:semiHidden="0" w:uiPriority="72" w:unhideWhenUsed="0"/>
-    <w:lsdException w:name="Colorful Grid Accent 5" w:semiHidden="0" w:uiPriority="73" w:unhideWhenUsed="0"/>
-    <w:lsdException w:name="Light Shading Accent 6" w:semiHidden="0" w:uiPriority="60" w:unhideWhenUsed="0"/>
-    <w:lsdException w:name="Light List Accent 6" w:semiHidden="0" w:uiPriority="61" w:unhideWhenUsed="0"/>
-    <w:lsdException w:name="Light Grid Accent 6" w:semiHidden="0" w:uiPriority="62" w:unhideWhenUsed="0"/>
-    <w:lsdException w:name="Medium Shading 1 Accent 6" w:semiHidden="0" w:uiPriority="63" w:unhideWhenUsed="0"/>
-    <w:lsdException w:name="Medium Shading 2 Accent 6" w:semiHidden="0" w:uiPriority="64" w:unhideWhenUsed="0"/>
-    <w:lsdException w:name="Medium List 1 Accent 6" w:semiHidden="0" w:uiPriority="65" w:unhideWhenUsed="0"/>
-    <w:lsdException w:name="Medium List 2 Accent 6" w:semiHidden="0" w:uiPriority="66" w:unhideWhenUsed="0"/>
-    <w:lsdException w:name="Medium Grid 1 Accent 6" w:semiHidden="0" w:uiPriority="67" w:unhideWhenUsed="0"/>
-    <w:lsdException w:name="Medium Grid 2 Accent 6" w:semiHidden="0" w:uiPriority="68" w:unhideWhenUsed="0"/>
-    <w:lsdException w:name="Medium Grid 3 Accent 6" w:semiHidden="0" w:uiPriority="69" w:unhideWhenUsed="0"/>
-    <w:lsdException w:name="Dark List Accent 6" w:semiHidden="0" w:uiPriority="70" w:unhideWhenUsed="0"/>
-    <w:lsdException w:name="Colorful Shading Accent 6" w:semiHidden="0" w:uiPriority="71" w:unhideWhenUsed="0"/>
-    <w:lsdException w:name="Colorful List Accent 6" w:semiHidden="0" w:uiPriority="72" w:unhideWhenUsed="0"/>
-    <w:lsdException w:name="Colorful Grid Accent 6" w:semiHidden="0" w:uiPriority="73" w:unhideWhenUsed="0"/>
-    <w:lsdException w:name="Subtle Emphasis" w:semiHidden="0" w:uiPriority="19" w:unhideWhenUsed="0" w:qFormat="1"/>
-    <w:lsdException w:name="Intense Emphasis" w:semiHidden="0" w:uiPriority="21" w:unhideWhenUsed="0" w:qFormat="1"/>
-    <w:lsdException w:name="Subtle Reference" w:semiHidden="0" w:uiPriority="31" w:unhideWhenUsed="0" w:qFormat="1"/>
-    <w:lsdException w:name="Intense Reference" w:semiHidden="0" w:uiPriority="32" w:unhideWhenUsed="0" w:qFormat="1"/>
-    <w:lsdException w:name="Book Title" w:semiHidden="0" w:uiPriority="33" w:unhideWhenUsed="0" w:qFormat="1"/>
-    <w:lsdException w:name="Bibliography" w:uiPriority="37"/>
-    <w:lsdException w:name="TOC Heading" w:uiPriority="39" w:qFormat="1"/>
-  </w:latentStyles>
-  <w:style w:type="paragraph" w:default="1" w:styleId="a">
-    <w:name w:val="Normal"/>
-    <w:qFormat/>
-  </w:style>
-  <w:style w:type="character" w:default="1" w:styleId="a0">
-    <w:name w:val="Default Paragraph Font"/>
-    <w:uiPriority w:val="1"/>
-    <w:semiHidden/>
-    <w:unhideWhenUsed/>
-  </w:style>
-  <w:style w:type="table" w:default="1" w:styleId="a1">
-    <w:name w:val="Normal Table"/>
-    <w:uiPriority w:val="99"/>
-    <w:semiHidden/>
-    <w:unhideWhenUsed/>
-    <w:tblPr>
-      <w:tblInd w:w="0" w:type="dxa"/>
-      <w:tblCellMar>
-        <w:top w:w="0" w:type="dxa"/>
-        <w:left w:w="108" w:type="dxa"/>
-        <w:bottom w:w="0" w:type="dxa"/>
-        <w:right w:w="108" w:type="dxa"/>
-      </w:tblCellMar>
-    </w:tblPr>
-  </w:style>
-  <w:style w:type="numbering" w:default="1" w:styleId="a2">
-    <w:name w:val="No List"/>
-    <w:uiPriority w:val="99"/>
-    <w:semiHidden/>
-    <w:unhideWhenUsed/>
-  </w:style>
-  <w:style w:type="paragraph" w:styleId="a3">
-    <w:name w:val="List Paragraph"/>
-    <w:basedOn w:val="a"/>
-    <w:uiPriority w:val="34"/>
-    <w:qFormat/>
-    <w:rsid w:val="008C79EC"/>
-    <w:pPr>
-      <w:ind w:left="720"/>
-      <w:contextualSpacing/>
-    </w:pPr>
-    <w:rPr>
-      <w:lang w:val="en-US"/>
-    </w:rPr>
-  </w:style>
-  <w:style w:type="paragraph" w:styleId="a4">
-    <w:name w:val="Balloon Text"/>
-    <w:basedOn w:val="a"/>
-    <w:link w:val="a5"/>
-    <w:uiPriority w:val="99"/>
-    <w:semiHidden/>
-    <w:unhideWhenUsed/>
-    <w:rsid w:val="00F45FAB"/>
-    <w:pPr>
-      <w:spacing w:after="0" w:line="240" w:lineRule="auto"/>
-    </w:pPr>
-    <w:rPr>
-      <w:rFonts w:ascii="Tahoma" w:hAnsi="Tahoma" w:cs="Tahoma"/>
-      <w:sz w:val="16"/>
-      <w:szCs w:val="16"/>
-    </w:rPr>
-  </w:style>
-  <w:style w:type="character" w:customStyle="1" w:styleId="a5">
-    <w:name w:val="Текст выноски Знак"/>
-    <w:basedOn w:val="a0"/>
-    <w:link w:val="a4"/>
-    <w:uiPriority w:val="99"/>
-    <w:semiHidden/>
-    <w:rsid w:val="00F45FAB"/>
-    <w:rPr>
-      <w:rFonts w:ascii="Tahoma" w:hAnsi="Tahoma" w:cs="Tahoma"/>
-      <w:sz w:val="16"/>
-      <w:szCs w:val="16"/>
-    </w:rPr>
-  </w:style>
-  <w:style w:type="character" w:styleId="a6">
-    <w:name w:val="Placeholder Text"/>
-    <w:basedOn w:val="a0"/>
-    <w:uiPriority w:val="99"/>
-    <w:semiHidden/>
-    <w:rsid w:val="00F45FAB"/>
-    <w:rPr>
-      <w:color w:val="808080"/>
-    </w:rPr>
-  </w:style>
-</w:styles>
-</file>
-
-<file path=word/stylesWithEffects.xml><?xml version="1.0" encoding="utf-8"?>
-<w:styles xmlns:wpc="http://schemas.microsoft.com/office/word/2010/wordprocessingCanvas" xmlns:mc="http://schemas.openxmlformats.org/markup-compatibility/2006" xmlns:o="urn:schemas-microsoft-com:office:office" xmlns:r="http://schemas.openxmlformats.org/officeDocument/2006/relationships" xmlns:m="http://schemas.openxmlformats.org/officeDocument/2006/math" xmlns:v="urn:schemas-microsoft-com:vml" xmlns:wp14="http://schemas.microsoft.com/office/word/2010/wordprocessingDrawing" xmlns:wp="http://schemas.openxmlformats.org/drawingml/2006/wordprocessingDrawing" xmlns:w10="urn:schemas-microsoft-com:office:word" xmlns:w="http://schemas.openxmlformats.org/wordprocessingml/2006/main" xmlns:w14="http://schemas.microsoft.com/office/word/2010/wordml" xmlns:wpg="http://schemas.microsoft.com/office/word/2010/wordprocessingGroup" xmlns:wpi="http://schemas.microsoft.com/office/word/2010/wordprocessingInk" xmlns:wne="http://schemas.microsoft.com/office/word/2006/wordml" xmlns:wps="http://schemas.microsoft.com/office/word/2010/wordprocessingShape" mc:Ignorable="w14 wp14">
-  <w:docDefaults>
-    <w:rPrDefault>
-      <w:rPr>
-        <w:rFonts w:asciiTheme="minorHAnsi" w:eastAsiaTheme="minorHAnsi" w:hAnsiTheme="minorHAnsi" w:cstheme="minorBidi"/>
-        <w:sz w:val="22"/>
-        <w:szCs w:val="22"/>
-        <w:lang w:val="ru-RU" w:eastAsia="en-US" w:bidi="ar-SA"/>
-      </w:rPr>
-    </w:rPrDefault>
-    <w:pPrDefault>
-      <w:pPr>
-        <w:spacing w:after="160" w:line="259" w:lineRule="auto"/>
-      </w:pPr>
-    </w:pPrDefault>
-  </w:docDefaults>
-  <w:latentStyles w:defLockedState="0" w:defUIPriority="99" w:defSemiHidden="1" w:defUnhideWhenUsed="1" w:defQFormat="0" w:count="267">
-    <w:lsdException w:name="Normal" w:semiHidden="0" w:uiPriority="0" w:unhideWhenUsed="0" w:qFormat="1"/>
-    <w:lsdException w:name="heading 1" w:semiHidden="0" w:uiPriority="9" w:unhideWhenUsed="0" w:qFormat="1"/>
-    <w:lsdException w:name="heading 2" w:uiPriority="9" w:qFormat="1"/>
-    <w:lsdException w:name="heading 3" w:uiPriority="9" w:qFormat="1"/>
-    <w:lsdException w:name="heading 4" w:uiPriority="9" w:qFormat="1"/>
-    <w:lsdException w:name="heading 5" w:uiPriority="9" w:qFormat="1"/>
-    <w:lsdException w:name="heading 6" w:uiPriority="9" w:qFormat="1"/>
-    <w:lsdException w:name="heading 7" w:uiPriority="9" w:qFormat="1"/>
-    <w:lsdException w:name="heading 8" w:uiPriority="9" w:qFormat="1"/>
-    <w:lsdException w:name="heading 9" w:uiPriority="9" w:qFormat="1"/>
-    <w:lsdException w:name="toc 1" w:uiPriority="39"/>
-    <w:lsdException w:name="toc 2" w:uiPriority="39"/>
-    <w:lsdException w:name="toc 3" w:uiPriority="39"/>
-    <w:lsdException w:name="toc 4" w:uiPriority="39"/>
-    <w:lsdException w:name="toc 5" w:uiPriority="39"/>
-    <w:lsdException w:name="toc 6" w:uiPriority="39"/>
-    <w:lsdException w:name="toc 7" w:uiPriority="39"/>
-    <w:lsdException w:name="toc 8" w:uiPriority="39"/>
-    <w:lsdException w:name="toc 9" w:uiPriority="39"/>
-    <w:lsdException w:name="caption" w:uiPriority="35" w:qFormat="1"/>
-    <w:lsdException w:name="Title" w:semiHidden="0" w:uiPriority="10" w:unhideWhenUsed="0" w:qFormat="1"/>
-    <w:lsdException w:name="Default Paragraph Font" w:uiPriority="1"/>
-    <w:lsdException w:name="Subtitle" w:semiHidden="0" w:uiPriority="11" w:unhideWhenUsed="0" w:qFormat="1"/>
-    <w:lsdException w:name="Strong" w:semiHidden="0" w:uiPriority="22" w:unhideWhenUsed="0" w:qFormat="1"/>
-    <w:lsdException w:name="Emphasis" w:semiHidden="0" w:uiPriority="20" w:unhideWhenUsed="0" w:qFormat="1"/>
-    <w:lsdException w:name="Table Grid" w:semiHidden="0" w:uiPriority="39" w:unhideWhenUsed="0"/>
-    <w:lsdException w:name="Placeholder Text" w:unhideWhenUsed="0"/>
-    <w:lsdException w:name="No Spacing" w:semiHidden="0" w:uiPriority="1" w:unhideWhenUsed="0" w:qFormat="1"/>
-    <w:lsdException w:name="Light Shading" w:semiHidden="0" w:uiPriority="60" w:unhideWhenUsed="0"/>
-    <w:lsdException w:name="Light List" w:semiHidden="0" w:uiPriority="61" w:unhideWhenUsed="0"/>
-    <w:lsdException w:name="Light Grid" w:semiHidden="0" w:uiPriority="62" w:unhideWhenUsed="0"/>
-    <w:lsdException w:name="Medium Shading 1" w:semiHidden="0" w:uiPriority="63" w:unhideWhenUsed="0"/>
-    <w:lsdException w:name="Medium Shading 2" w:semiHidden="0" w:uiPriority="64" w:unhideWhenUsed="0"/>
-    <w:lsdException w:name="Medium List 1" w:semiHidden="0" w:uiPriority="65" w:unhideWhenUsed="0"/>
-    <w:lsdException w:name="Medium List 2" w:semiHidden="0" w:uiPriority="66" w:unhideWhenUsed="0"/>
-    <w:lsdException w:name="Medium Grid 1" w:semiHidden="0" w:uiPriority="67" w:unhideWhenUsed="0"/>
-    <w:lsdException w:name="Medium Grid 2" w:semiHidden="0" w:uiPriority="68" w:unhideWhenUsed="0"/>
-    <w:lsdException w:name="Medium Grid 3" w:semiHidden="0" w:uiPriority="69" w:unhideWhenUsed="0"/>
-    <w:lsdException w:name="Dark List" w:semiHidden="0" w:uiPriority="70" w:unhideWhenUsed="0"/>
-    <w:lsdException w:name="Colorful Shading" w:semiHidden="0" w:uiPriority="71" w:unhideWhenUsed="0"/>
-    <w:lsdException w:name="Colorful List" w:semiHidden="0" w:uiPriority="72" w:unhideWhenUsed="0"/>
-    <w:lsdException w:name="Colorful Grid" w:semiHidden="0" w:uiPriority="73" w:unhideWhenUsed="0"/>
-    <w:lsdException w:name="Light Shading Accent 1" w:semiHidden="0" w:uiPriority="60" w:unhideWhenUsed="0"/>
-    <w:lsdException w:name="Light List Accent 1" w:semiHidden="0" w:uiPriority="61" w:unhideWhenUsed="0"/>
-    <w:lsdException w:name="Light Grid Accent 1" w:semiHidden="0" w:uiPriority="62" w:unhideWhenUsed="0"/>
-    <w:lsdException w:name="Medium Shading 1 Accent 1" w:semiHidden="0" w:uiPriority="63" w:unhideWhenUsed="0"/>
-    <w:lsdException w:name="Medium Shading 2 Accent 1" w:semiHidden="0" w:uiPriority="64" w:unhideWhenUsed="0"/>
-    <w:lsdException w:name="Medium List 1 Accent 1" w:semiHidden="0" w:uiPriority="65" w:unhideWhenUsed="0"/>
-    <w:lsdException w:name="Revision" w:unhideWhenUsed="0"/>
-    <w:lsdException w:name="List Paragraph" w:semiHidden="0" w:uiPriority="34" w:unhideWhenUsed="0" w:qFormat="1"/>
-    <w:lsdException w:name="Quote" w:semiHidden="0" w:uiPriority="29" w:unhideWhenUsed="0" w:qFormat="1"/>
-    <w:lsdException w:name="Intense Quote" w:semiHidden="0" w:uiPriority="30" w:unhideWhenUsed="0" w:qFormat="1"/>
-    <w:lsdException w:name="Medium List 2 Accent 1" w:semiHidden="0" w:uiPriority="66" w:unhideWhenUsed="0"/>
-    <w:lsdException w:name="Medium Grid 1 Accent 1" w:semiHidden="0" w:uiPriority="67" w:unhideWhenUsed="0"/>
-    <w:lsdException w:name="Medium Grid 2 Accent 1" w:semiHidden="0" w:uiPriority="68" w:unhideWhenUsed="0"/>
-    <w:lsdException w:name="Medium Grid 3 Accent 1" w:semiHidden="0" w:uiPriority="69" w:unhideWhenUsed="0"/>
-    <w:lsdException w:name="Dark List Accent 1" w:semiHidden="0" w:uiPriority="70" w:unhideWhenUsed="0"/>
-    <w:lsdException w:name="Colorful Shading Accent 1" w:semiHidden="0" w:uiPriority="71" w:unhideWhenUsed="0"/>
-    <w:lsdException w:name="Colorful List Accent 1" w:semiHidden="0" w:uiPriority="72" w:unhideWhenUsed="0"/>
-    <w:lsdException w:name="Colorful Grid Accent 1" w:semiHidden="0" w:uiPriority="73" w:unhideWhenUsed="0"/>
-    <w:lsdException w:name="Light Shading Accent 2" w:semiHidden="0" w:uiPriority="60" w:unhideWhenUsed="0"/>
-    <w:lsdException w:name="Light List Accent 2" w:semiHidden="0" w:uiPriority="61" w:unhideWhenUsed="0"/>
-    <w:lsdException w:name="Light Grid Accent 2" w:semiHidden="0" w:uiPriority="62" w:unhideWhenUsed="0"/>
-    <w:lsdException w:name="Medium Shading 1 Accent 2" w:semiHidden="0" w:uiPriority="63" w:unhideWhenUsed="0"/>
-    <w:lsdException w:name="Medium Shading 2 Accent 2" w:semiHidden="0" w:uiPriority="64" w:unhideWhenUsed="0"/>
-    <w:lsdException w:name="Medium List 1 Accent 2" w:semiHidden="0" w:uiPriority="65" w:unhideWhenUsed="0"/>
-    <w:lsdException w:name="Medium List 2 Accent 2" w:semiHidden="0" w:uiPriority="66" w:unhideWhenUsed="0"/>
-    <w:lsdException w:name="Medium Grid 1 Accent 2" w:semiHidden="0" w:uiPriority="67" w:unhideWhenUsed="0"/>
-    <w:lsdException w:name="Medium Grid 2 Accent 2" w:semiHidden="0" w:uiPriority="68" w:unhideWhenUsed="0"/>
-    <w:lsdException w:name="Medium Grid 3 Accent 2" w:semiHidden="0" w:uiPriority="69" w:unhideWhenUsed="0"/>
-    <w:lsdException w:name="Dark List Accent 2" w:semiHidden="0" w:uiPriority="70" w:unhideWhenUsed="0"/>
-    <w:lsdException w:name="Colorful Shading Accent 2" w:semiHidden="0" w:uiPriority="71" w:unhideWhenUsed="0"/>
-    <w:lsdException w:name="Colorful List Accent 2" w:semiHidden="0" w:uiPriority="72" w:unhideWhenUsed="0"/>
-    <w:lsdException w:name="Colorful Grid Accent 2" w:semiHidden="0" w:uiPriority="73" w:unhideWhenUsed="0"/>
-    <w:lsdException w:name="Light Shading Accent 3" w:semiHidden="0" w:uiPriority="60" w:unhideWhenUsed="0"/>
-    <w:lsdException w:name="Light List Accent 3" w:semiHidden="0" w:uiPriority="61" w:unhideWhenUsed="0"/>
-    <w:lsdException w:name="Light Grid Accent 3" w:semiHidden="0" w:uiPriority="62" w:unhideWhenUsed="0"/>
-    <w:lsdException w:name="Medium Shading 1 Accent 3" w:semiHidden="0" w:uiPriority="63" w:unhideWhenUsed="0"/>
-    <w:lsdException w:name="Medium Shading 2 Accent 3" w:semiHidden="0" w:uiPriority="64" w:unhideWhenUsed="0"/>
-    <w:lsdException w:name="Medium List 1 Accent 3" w:semiHidden="0" w:uiPriority="65" w:unhideWhenUsed="0"/>
-    <w:lsdException w:name="Medium List 2 Accent 3" w:semiHidden="0" w:uiPriority="66" w:unhideWhenUsed="0"/>
-    <w:lsdException w:name="Medium Grid 1 Accent 3" w:semiHidden="0" w:uiPriority="67" w:unhideWhenUsed="0"/>
-    <w:lsdException w:name="Medium Grid 2 Accent 3" w:semiHidden="0" w:uiPriority="68" w:unhideWhenUsed="0"/>
-    <w:lsdException w:name="Medium Grid 3 Accent 3" w:semiHidden="0" w:uiPriority="69" w:unhideWhenUsed="0"/>
-    <w:lsdException w:name="Dark List Accent 3" w:semiHidden="0" w:uiPriority="70" w:unhideWhenUsed="0"/>
-    <w:lsdException w:name="Colorful Shading Accent 3" w:semiHidden="0" w:uiPriority="71" w:unhideWhenUsed="0"/>
-    <w:lsdException w:name="Colorful List Accent 3" w:semiHidden="0" w:uiPriority="72" w:unhideWhenUsed="0"/>
-    <w:lsdException w:name="Colorful Grid Accent 3" w:semiHidden="0" w:uiPriority="73" w:unhideWhenUsed="0"/>
-    <w:lsdException w:name="Light Shading Accent 4" w:semiHidden="0" w:uiPriority="60" w:unhideWhenUsed="0"/>
-    <w:lsdException w:name="Light List Accent 4" w:semiHidden="0" w:uiPriority="61" w:unhideWhenUsed="0"/>
-    <w:lsdException w:name="Light Grid Accent 4" w:semiHidden="0" w:uiPriority="62" w:unhideWhenUsed="0"/>
-    <w:lsdException w:name="Medium Shading 1 Accent 4" w:semiHidden="0" w:uiPriority="63" w:unhideWhenUsed="0"/>
-    <w:lsdException w:name="Medium Shading 2 Accent 4" w:semiHidden="0" w:uiPriority="64" w:unhideWhenUsed="0"/>
-    <w:lsdException w:name="Medium List 1 Accent 4" w:semiHidden="0" w:uiPriority="65" w:unhideWhenUsed="0"/>
-    <w:lsdException w:name="Medium List 2 Accent 4" w:semiHidden="0" w:uiPriority="66" w:unhideWhenUsed="0"/>
-    <w:lsdException w:name="Medium Grid 1 Accent 4" w:semiHidden="0" w:uiPriority="67" w:unhideWhenUsed="0"/>
-    <w:lsdException w:name="Medium Grid 2 Accent 4" w:semiHidden="0" w:uiPriority="68" w:unhideWhenUsed="0"/>
-    <w:lsdException w:name="Medium Grid 3 Accent 4" w:semiHidden="0" w:uiPriority="69" w:unhideWhenUsed="0"/>
-    <w:lsdException w:name="Dark List Accent 4" w:semiHidden="0" w:uiPriority="70" w:unhideWhenUsed="0"/>
-    <w:lsdException w:name="Colorful Shading Accent 4" w:semiHidden="0" w:uiPriority="71" w:unhideWhenUsed="0"/>
-    <w:lsdException w:name="Colorful List Accent 4" w:semiHidden="0" w:uiPriority="72" w:unhideWhenUsed="0"/>
-    <w:lsdException w:name="Colorful Grid Accent 4" w:semiHidden="0" w:uiPriority="73" w:unhideWhenUsed="0"/>
-    <w:lsdException w:name="Light Shading Accent 5" w:semiHidden="0" w:uiPriority="60" w:unhideWhenUsed="0"/>
-    <w:lsdException w:name="Light List Accent 5" w:semiHidden="0" w:uiPriority="61" w:unhideWhenUsed="0"/>
-    <w:lsdException w:name="Light Grid Accent 5" w:semiHidden="0" w:uiPriority="62" w:unhideWhenUsed="0"/>
-    <w:lsdException w:name="Medium Shading 1 Accent 5" w:semiHidden="0" w:uiPriority="63" w:unhideWhenUsed="0"/>
-    <w:lsdException w:name="Medium Shading 2 Accent 5" w:semiHidden="0" w:uiPriority="64" w:unhideWhenUsed="0"/>
-    <w:lsdException w:name="Medium List 1 Accent 5" w:semiHidden="0" w:uiPriority="65" w:unhideWhenUsed="0"/>
-    <w:lsdException w:name="Medium List 2 Accent 5" w:semiHidden="0" w:uiPriority="66" w:unhideWhenUsed="0"/>
-    <w:lsdException w:name="Medium Grid 1 Accent 5" w:semiHidden="0" w:uiPriority="67" w:unhideWhenUsed="0"/>
-    <w:lsdException w:name="Medium Grid 2 Accent 5" w:semiHidden="0" w:uiPriority="68" w:unhideWhenUsed="0"/>
-    <w:lsdException w:name="Medium Grid 3 Accent 5" w:semiHidden="0" w:uiPriority="69" w:unhideWhenUsed="0"/>
-    <w:lsdException w:name="Dark List Accent 5" w:semiHidden="0" w:uiPriority="70" w:unhideWhenUsed="0"/>
-    <w:lsdException w:name="Colorful Shading Accent 5" w:semiHidden="0" w:uiPriority="71" w:unhideWhenUsed="0"/>
-    <w:lsdException w:name="Colorful List Accent 5" w:semiHidden="0" w:uiPriority="72" w:unhideWhenUsed="0"/>
-    <w:lsdException w:name="Colorful Grid Accent 5" w:semiHidden="0" w:uiPriority="73" w:unhideWhenUsed="0"/>
-    <w:lsdException w:name="Light Shading Accent 6" w:semiHidden="0" w:uiPriority="60" w:unhideWhenUsed="0"/>
-    <w:lsdException w:name="Light List Accent 6" w:semiHidden="0" w:uiPriority="61" w:unhideWhenUsed="0"/>
-    <w:lsdException w:name="Light Grid Accent 6" w:semiHidden="0" w:uiPriority="62" w:unhideWhenUsed="0"/>
-    <w:lsdException w:name="Medium Shading 1 Accent 6" w:semiHidden="0" w:uiPriority="63" w:unhideWhenUsed="0"/>
-    <w:lsdException w:name="Medium Shading 2 Accent 6" w:semiHidden="0" w:uiPriority="64" w:unhideWhenUsed="0"/>
-    <w:lsdException w:name="Medium List 1 Accent 6" w:semiHidden="0" w:uiPriority="65" w:unhideWhenUsed="0"/>
-    <w:lsdException w:name="Medium List 2 Accent 6" w:semiHidden="0" w:uiPriority="66" w:unhideWhenUsed="0"/>
-    <w:lsdException w:name="Medium Grid 1 Accent 6" w:semiHidden="0" w:uiPriority="67" w:unhideWhenUsed="0"/>
-    <w:lsdException w:name="Medium Grid 2 Accent 6" w:semiHidden="0" w:uiPriority="68" w:unhideWhenUsed="0"/>
-    <w:lsdException w:name="Medium Grid 3 Accent 6" w:semiHidden="0" w:uiPriority="69" w:unhideWhenUsed="0"/>
-    <w:lsdException w:name="Dark List Accent 6" w:semiHidden="0" w:uiPriority="70" w:unhideWhenUsed="0"/>
-    <w:lsdException w:name="Colorful Shading Accent 6" w:semiHidden="0" w:uiPriority="71" w:unhideWhenUsed="0"/>
-    <w:lsdException w:name="Colorful List Accent 6" w:semiHidden="0" w:uiPriority="72" w:unhideWhenUsed="0"/>
-    <w:lsdException w:name="Colorful Grid Accent 6" w:semiHidden="0" w:uiPriority="73" w:unhideWhenUsed="0"/>
-    <w:lsdException w:name="Subtle Emphasis" w:semiHidden="0" w:uiPriority="19" w:unhideWhenUsed="0" w:qFormat="1"/>
-    <w:lsdException w:name="Intense Emphasis" w:semiHidden="0" w:uiPriority="21" w:unhideWhenUsed="0" w:qFormat="1"/>
-    <w:lsdException w:name="Subtle Reference" w:semiHidden="0" w:uiPriority="31" w:unhideWhenUsed="0" w:qFormat="1"/>
-    <w:lsdException w:name="Intense Reference" w:semiHidden="0" w:uiPriority="32" w:unhideWhenUsed="0" w:qFormat="1"/>
-    <w:lsdException w:name="Book Title" w:semiHidden="0" w:uiPriority="33" w:unhideWhenUsed="0" w:qFormat="1"/>
-    <w:lsdException w:name="Bibliography" w:uiPriority="37"/>
-    <w:lsdException w:name="TOC Heading" w:uiPriority="39" w:qFormat="1"/>
+  <w:latentStyles w:defLockedState="0" w:defUIPriority="99" w:defSemiHidden="0" w:defUnhideWhenUsed="0" w:defQFormat="0" w:count="371">
+    <w:lsdException w:name="Normal" w:uiPriority="0" w:qFormat="1"/>
+    <w:lsdException w:name="heading 1" w:uiPriority="9" w:qFormat="1"/>
+    <w:lsdException w:name="heading 2" w:semiHidden="1" w:uiPriority="9" w:unhideWhenUsed="1" w:qFormat="1"/>
+    <w:lsdException w:name="heading 3" w:semiHidden="1" w:uiPriority="9" w:unhideWhenUsed="1" w:qFormat="1"/>
+    <w:lsdException w:name="heading 4" w:semiHidden="1" w:uiPriority="9" w:unhideWhenUsed="1" w:qFormat="1"/>
+    <w:lsdException w:name="heading 5" w:semiHidden="1" w:uiPriority="9" w:unhideWhenUsed="1" w:qFormat="1"/>
+    <w:lsdException w:name="heading 6" w:semiHidden="1" w:uiPriority="9" w:unhideWhenUsed="1" w:qFormat="1"/>
+    <w:lsdException w:name="heading 7" w:semiHidden="1" w:uiPriority="9" w:unhideWhenUsed="1" w:qFormat="1"/>
+    <w:lsdException w:name="heading 8" w:semiHidden="1" w:uiPriority="9" w:unhideWhenUsed="1" w:qFormat="1"/>
+    <w:lsdException w:name="heading 9" w:semiHidden="1" w:uiPriority="9" w:unhideWhenUsed="1" w:qFormat="1"/>
+    <w:lsdException w:name="index 1" w:semiHidden="1" w:unhideWhenUsed="1"/>
+    <w:lsdException w:name="index 2" w:semiHidden="1" w:unhideWhenUsed="1"/>
+    <w:lsdException w:name="index 3" w:semiHidden="1" w:unhideWhenUsed="1"/>
+    <w:lsdException w:name="index 4" w:semiHidden="1" w:unhideWhenUsed="1"/>
+    <w:lsdException w:name="index 5" w:semiHidden="1" w:unhideWhenUsed="1"/>
+    <w:lsdException w:name="index 6" w:semiHidden="1" w:unhideWhenUsed="1"/>
+    <w:lsdException w:name="index 7" w:semiHidden="1" w:unhideWhenUsed="1"/>
+    <w:lsdException w:name="index 8" w:semiHidden="1" w:unhideWhenUsed="1"/>
+    <w:lsdException w:name="index 9" w:semiHidden="1" w:unhideWhenUsed="1"/>
+    <w:lsdException w:name="toc 1" w:semiHidden="1" w:uiPriority="39" w:unhideWhenUsed="1"/>
+    <w:lsdException w:name="toc 2" w:semiHidden="1" w:uiPriority="39" w:unhideWhenUsed="1"/>
+    <w:lsdException w:name="toc 3" w:semiHidden="1" w:uiPriority="39" w:unhideWhenUsed="1"/>
+    <w:lsdException w:name="toc 4" w:semiHidden="1" w:uiPriority="39" w:unhideWhenUsed="1"/>
+    <w:lsdException w:name="toc 5" w:semiHidden="1" w:uiPriority="39" w:unhideWhenUsed="1"/>
+    <w:lsdException w:name="toc 6" w:semiHidden="1" w:uiPriority="39" w:unhideWhenUsed="1"/>
+    <w:lsdException w:name="toc 7" w:semiHidden="1" w:uiPriority="39" w:unhideWhenUsed="1"/>
+    <w:lsdException w:name="toc 8" w:semiHidden="1" w:uiPriority="39" w:unhideWhenUsed="1"/>
+    <w:lsdException w:name="toc 9" w:semiHidden="1" w:uiPriority="39" w:unhideWhenUsed="1"/>
+    <w:lsdException w:name="Normal Indent" w:semiHidden="1" w:unhideWhenUsed="1"/>
+    <w:lsdException w:name="footnote text" w:semiHidden="1" w:unhideWhenUsed="1"/>
+    <w:lsdException w:name="annotation text" w:semiHidden="1" w:unhideWhenUsed="1"/>
+    <w:lsdException w:name="header" w:semiHidden="1" w:unhideWhenUsed="1"/>
+    <w:lsdException w:name="footer" w:semiHidden="1" w:unhideWhenUsed="1"/>
+    <w:lsdException w:name="index heading" w:semiHidden="1" w:unhideWhenUsed="1"/>
+    <w:lsdException w:name="caption" w:semiHidden="1" w:uiPriority="35" w:unhideWhenUsed="1" w:qFormat="1"/>
+    <w:lsdException w:name="table of figures" w:semiHidden="1" w:unhideWhenUsed="1"/>
+    <w:lsdException w:name="envelope address" w:semiHidden="1" w:unhideWhenUsed="1"/>
+    <w:lsdException w:name="envelope return" w:semiHidden="1" w:unhideWhenUsed="1"/>
+    <w:lsdException w:name="footnote reference" w:semiHidden="1" w:unhideWhenUsed="1"/>
+    <w:lsdException w:name="annotation reference" w:semiHidden="1" w:unhideWhenUsed="1"/>
+    <w:lsdException w:name="line number" w:semiHidden="1" w:unhideWhenUsed="1"/>
+    <w:lsdException w:name="page number" w:semiHidden="1" w:unhideWhenUsed="1"/>
+    <w:lsdException w:name="endnote reference" w:semiHidden="1" w:unhideWhenUsed="1"/>
+    <w:lsdException w:name="endnote text" w:semiHidden="1" w:unhideWhenUsed="1"/>
+    <w:lsdException w:name="table of authorities" w:semiHidden="1" w:unhideWhenUsed="1"/>
+    <w:lsdException w:name="macro" w:semiHidden="1" w:unhideWhenUsed="1"/>
+    <w:lsdException w:name="toa heading" w:semiHidden="1" w:unhideWhenUsed="1"/>
+    <w:lsdException w:name="List" w:semiHidden="1" w:unhideWhenUsed="1"/>
+    <w:lsdException w:name="List Bullet" w:semiHidden="1" w:unhideWhenUsed="1"/>
+    <w:lsdException w:name="List Number" w:semiHidden="1" w:unhideWhenUsed="1"/>
+    <w:lsdException w:name="List 2" w:semiHidden="1" w:unhideWhenUsed="1"/>
+    <w:lsdException w:name="List 3" w:semiHidden="1" w:unhideWhenUsed="1"/>
+    <w:lsdException w:name="List 4" w:semiHidden="1" w:unhideWhenUsed="1"/>
+    <w:lsdException w:name="List 5" w:semiHidden="1" w:unhideWhenUsed="1"/>
+    <w:lsdException w:name="List Bullet 2" w:semiHidden="1" w:unhideWhenUsed="1"/>
+    <w:lsdException w:name="List Bullet 3" w:semiHidden="1" w:unhideWhenUsed="1"/>
+    <w:lsdException w:name="List Bullet 4" w:semiHidden="1" w:unhideWhenUsed="1"/>
+    <w:lsdException w:name="List Bullet 5" w:semiHidden="1" w:unhideWhenUsed="1"/>
+    <w:lsdException w:name="List Number 2" w:semiHidden="1" w:unhideWhenUsed="1"/>
+    <w:lsdException w:name="List Number 3" w:semiHidden="1" w:unhideWhenUsed="1"/>
+    <w:lsdException w:name="List Number 4" w:semiHidden="1" w:unhideWhenUsed="1"/>
+    <w:lsdException w:name="List Number 5" w:semiHidden="1" w:unhideWhenUsed="1"/>
+    <w:lsdException w:name="Title" w:uiPriority="10" w:qFormat="1"/>
+    <w:lsdException w:name="Closing" w:semiHidden="1" w:unhideWhenUsed="1"/>
+    <w:lsdException w:name="Signature" w:semiHidden="1" w:unhideWhenUsed="1"/>
+    <w:lsdException w:name="Default Paragraph Font" w:semiHidden="1" w:uiPriority="1" w:unhideWhenUsed="1"/>
+    <w:lsdException w:name="Body Text" w:semiHidden="1" w:unhideWhenUsed="1"/>
+    <w:lsdException w:name="Body Text Indent" w:semiHidden="1" w:unhideWhenUsed="1"/>
+    <w:lsdException w:name="List Continue" w:semiHidden="1" w:unhideWhenUsed="1"/>
+    <w:lsdException w:name="List Continue 2" w:semiHidden="1" w:unhideWhenUsed="1"/>
+    <w:lsdException w:name="List Continue 3" w:semiHidden="1" w:unhideWhenUsed="1"/>
+    <w:lsdException w:name="List Continue 4" w:semiHidden="1" w:unhideWhenUsed="1"/>
+    <w:lsdException w:name="List Continue 5" w:semiHidden="1" w:unhideWhenUsed="1"/>
+    <w:lsdException w:name="Message Header" w:semiHidden="1" w:unhideWhenUsed="1"/>
+    <w:lsdException w:name="Subtitle" w:uiPriority="11" w:qFormat="1"/>
+    <w:lsdException w:name="Salutation" w:semiHidden="1" w:unhideWhenUsed="1"/>
+    <w:lsdException w:name="Date" w:semiHidden="1" w:unhideWhenUsed="1"/>
+    <w:lsdException w:name="Body Text First Indent" w:semiHidden="1" w:unhideWhenUsed="1"/>
+    <w:lsdException w:name="Body Text First Indent 2" w:semiHidden="1" w:unhideWhenUsed="1"/>
+    <w:lsdException w:name="Note Heading" w:semiHidden="1" w:unhideWhenUsed="1"/>
+    <w:lsdException w:name="Body Text 2" w:semiHidden="1" w:unhideWhenUsed="1"/>
+    <w:lsdException w:name="Body Text 3" w:semiHidden="1" w:unhideWhenUsed="1"/>
+    <w:lsdException w:name="Body Text Indent 2" w:semiHidden="1" w:unhideWhenUsed="1"/>
+    <w:lsdException w:name="Body Text Indent 3" w:semiHidden="1" w:unhideWhenUsed="1"/>
+    <w:lsdException w:name="Block Text" w:semiHidden="1" w:unhideWhenUsed="1"/>
+    <w:lsdException w:name="Hyperlink" w:semiHidden="1" w:unhideWhenUsed="1"/>
+    <w:lsdException w:name="FollowedHyperlink" w:semiHidden="1" w:unhideWhenUsed="1"/>
+    <w:lsdException w:name="Strong" w:uiPriority="22" w:qFormat="1"/>
+    <w:lsdException w:name="Emphasis" w:uiPriority="20" w:qFormat="1"/>
+    <w:lsdException w:name="Document Map" w:semiHidden="1" w:unhideWhenUsed="1"/>
+    <w:lsdException w:name="Plain Text" w:semiHidden="1" w:unhideWhenUsed="1"/>
+    <w:lsdException w:name="E-mail Signature" w:semiHidden="1" w:unhideWhenUsed="1"/>
+    <w:lsdException w:name="HTML Top of Form" w:semiHidden="1" w:unhideWhenUsed="1"/>
+    <w:lsdException w:name="HTML Bottom of Form" w:semiHidden="1" w:unhideWhenUsed="1"/>
+    <w:lsdException w:name="Normal (Web)" w:semiHidden="1" w:unhideWhenUsed="1"/>
+    <w:lsdException w:name="HTML Acronym" w:semiHidden="1" w:unhideWhenUsed="1"/>
+    <w:lsdException w:name="HTML Address" w:semiHidden="1" w:unhideWhenUsed="1"/>
+    <w:lsdException w:name="HTML Cite" w:semiHidden="1" w:unhideWhenUsed="1"/>
+    <w:lsdException w:name="HTML Code" w:semiHidden="1" w:unhideWhenUsed="1"/>
+    <w:lsdException w:name="HTML Definition" w:semiHidden="1" w:unhideWhenUsed="1"/>
+    <w:lsdException w:name="HTML Keyboard" w:semiHidden="1" w:unhideWhenUsed="1"/>
+    <w:lsdException w:name="HTML Preformatted" w:semiHidden="1" w:unhideWhenUsed="1"/>
+    <w:lsdException w:name="HTML Sample" w:semiHidden="1" w:unhideWhenUsed="1"/>
+    <w:lsdException w:name="HTML Typewriter" w:semiHidden="1" w:unhideWhenUsed="1"/>
+    <w:lsdException w:name="HTML Variable" w:semiHidden="1" w:unhideWhenUsed="1"/>
+    <w:lsdException w:name="Normal Table" w:semiHidden="1" w:unhideWhenUsed="1"/>
+    <w:lsdException w:name="annotation subject" w:semiHidden="1" w:unhideWhenUsed="1"/>
+    <w:lsdException w:name="No List" w:semiHidden="1" w:unhideWhenUsed="1"/>
+    <w:lsdException w:name="Outline List 1" w:semiHidden="1" w:unhideWhenUsed="1"/>
+    <w:lsdException w:name="Outline List 2" w:semiHidden="1" w:unhideWhenUsed="1"/>
+    <w:lsdException w:name="Outline List 3" w:semiHidden="1" w:unhideWhenUsed="1"/>
+    <w:lsdException w:name="Table Simple 1" w:semiHidden="1" w:unhideWhenUsed="1"/>
+    <w:lsdException w:name="Table Simple 2" w:semiHidden="1" w:unhideWhenUsed="1"/>
+    <w:lsdException w:name="Table Simple 3" w:semiHidden="1" w:unhideWhenUsed="1"/>
+    <w:lsdException w:name="Table Classic 1" w:semiHidden="1" w:unhideWhenUsed="1"/>
+    <w:lsdException w:name="Table Classic 2" w:semiHidden="1" w:unhideWhenUsed="1"/>
+    <w:lsdException w:name="Table Classic 3" w:semiHidden="1" w:unhideWhenUsed="1"/>
+    <w:lsdException w:name="Table Classic 4" w:semiHidden="1" w:unhideWhenUsed="1"/>
+    <w:lsdException w:name="Table Colorful 1" w:semiHidden="1" w:unhideWhenUsed="1"/>
+    <w:lsdException w:name="Table Colorful 2" w:semiHidden="1" w:unhideWhenUsed="1"/>
+    <w:lsdException w:name="Table Colorful 3" w:semiHidden="1" w:unhideWhenUsed="1"/>
+    <w:lsdException w:name="Table Columns 1" w:semiHidden="1" w:unhideWhenUsed="1"/>
+    <w:lsdException w:name="Table Columns 2" w:semiHidden="1" w:unhideWhenUsed="1"/>
+    <w:lsdException w:name="Table Columns 3" w:semiHidden="1" w:unhideWhenUsed="1"/>
+    <w:lsdException w:name="Table Columns 4" w:semiHidden="1" w:unhideWhenUsed="1"/>
+    <w:lsdException w:name="Table Columns 5" w:semiHidden="1" w:unhideWhenUsed="1"/>
+    <w:lsdException w:name="Table Grid 1" w:semiHidden="1" w:unhideWhenUsed="1"/>
+    <w:lsdException w:name="Table Grid 2" w:semiHidden="1" w:unhideWhenUsed="1"/>
+    <w:lsdException w:name="Table Grid 3" w:semiHidden="1" w:unhideWhenUsed="1"/>
+    <w:lsdException w:name="Table Grid 4" w:semiHidden="1" w:unhideWhenUsed="1"/>
+    <w:lsdException w:name="Table Grid 5" w:semiHidden="1" w:unhideWhenUsed="1"/>
+    <w:lsdException w:name="Table Grid 6" w:semiHidden="1" w:unhideWhenUsed="1"/>
+    <w:lsdException w:name="Table Grid 7" w:semiHidden="1" w:unhideWhenUsed="1"/>
+    <w:lsdException w:name="Table Grid 8" w:semiHidden="1" w:unhideWhenUsed="1"/>
+    <w:lsdException w:name="Table List 1" w:semiHidden="1" w:unhideWhenUsed="1"/>
+    <w:lsdException w:name="Table List 2" w:semiHidden="1" w:unhideWhenUsed="1"/>
+    <w:lsdException w:name="Table List 3" w:semiHidden="1" w:unhideWhenUsed="1"/>
+    <w:lsdException w:name="Table List 4" w:semiHidden="1" w:unhideWhenUsed="1"/>
+    <w:lsdException w:name="Table List 5" w:semiHidden="1" w:unhideWhenUsed="1"/>
+    <w:lsdException w:name="Table List 6" w:semiHidden="1" w:unhideWhenUsed="1"/>
+    <w:lsdException w:name="Table List 7" w:semiHidden="1" w:unhideWhenUsed="1"/>
+    <w:lsdException w:name="Table List 8" w:semiHidden="1" w:unhideWhenUsed="1"/>
+    <w:lsdException w:name="Table 3D effects 1" w:semiHidden="1" w:unhideWhenUsed="1"/>
+    <w:lsdException w:name="Table 3D effects 2" w:semiHidden="1" w:unhideWhenUsed="1"/>
+    <w:lsdException w:name="Table 3D effects 3" w:semiHidden="1" w:unhideWhenUsed="1"/>
+    <w:lsdException w:name="Table Contemporary" w:semiHidden="1" w:unhideWhenUsed="1"/>
+    <w:lsdException w:name="Table Elegant" w:semiHidden="1" w:unhideWhenUsed="1"/>
+    <w:lsdException w:name="Table Professional" w:semiHidden="1" w:unhideWhenUsed="1"/>
+    <w:lsdException w:name="Table Subtle 1" w:semiHidden="1" w:unhideWhenUsed="1"/>
+    <w:lsdException w:name="Table Subtle 2" w:semiHidden="1" w:unhideWhenUsed="1"/>
+    <w:lsdException w:name="Table Web 1" w:semiHidden="1" w:unhideWhenUsed="1"/>
+    <w:lsdException w:name="Table Web 2" w:semiHidden="1" w:unhideWhenUsed="1"/>
+    <w:lsdException w:name="Table Web 3" w:semiHidden="1" w:unhideWhenUsed="1"/>
+    <w:lsdException w:name="Balloon Text" w:semiHidden="1" w:unhideWhenUsed="1"/>
+    <w:lsdException w:name="Table Grid" w:uiPriority="39"/>
+    <w:lsdException w:name="Table Theme" w:semiHidden="1" w:unhideWhenUsed="1"/>
+    <w:lsdException w:name="Placeholder Text" w:semiHidden="1"/>
+    <w:lsdException w:name="No Spacing" w:uiPriority="1" w:qFormat="1"/>
+    <w:lsdException w:name="Light Shading" w:uiPriority="60"/>
+    <w:lsdException w:name="Light List" w:uiPriority="61"/>
+    <w:lsdException w:name="Light Grid" w:uiPriority="62"/>
+    <w:lsdException w:name="Medium Shading 1" w:uiPriority="63"/>
+    <w:lsdException w:name="Medium Shading 2" w:uiPriority="64"/>
+    <w:lsdException w:name="Medium List 1" w:uiPriority="65"/>
+    <w:lsdException w:name="Medium List 2" w:uiPriority="66"/>
+    <w:lsdException w:name="Medium Grid 1" w:uiPriority="67"/>
+    <w:lsdException w:name="Medium Grid 2" w:uiPriority="68"/>
+    <w:lsdException w:name="Medium Grid 3" w:uiPriority="69"/>
+    <w:lsdException w:name="Dark List" w:uiPriority="70"/>
+    <w:lsdException w:name="Colorful Shading" w:uiPriority="71"/>
+    <w:lsdException w:name="Colorful List" w:uiPriority="72"/>
+    <w:lsdException w:name="Colorful Grid" w:uiPriority="73"/>
+    <w:lsdException w:name="Light Shading Accent 1" w:uiPriority="60"/>
+    <w:lsdException w:name="Light List Accent 1" w:uiPriority="61"/>
+    <w:lsdException w:name="Light Grid Accent 1" w:uiPriority="62"/>
+    <w:lsdException w:name="Medium Shading 1 Accent 1" w:uiPriority="63"/>
+    <w:lsdException w:name="Medium Shading 2 Accent 1" w:uiPriority="64"/>
+    <w:lsdException w:name="Medium List 1 Accent 1" w:uiPriority="65"/>
+    <w:lsdException w:name="Revision" w:semiHidden="1"/>
+    <w:lsdException w:name="List Paragraph" w:uiPriority="34" w:qFormat="1"/>
+    <w:lsdException w:name="Quote" w:uiPriority="29" w:qFormat="1"/>
+    <w:lsdException w:name="Intense Quote" w:uiPriority="30" w:qFormat="1"/>
+    <w:lsdException w:name="Medium List 2 Accent 1" w:uiPriority="66"/>
+    <w:lsdException w:name="Medium Grid 1 Accent 1" w:uiPriority="67"/>
+    <w:lsdException w:name="Medium Grid 2 Accent 1" w:uiPriority="68"/>
+    <w:lsdException w:name="Medium Grid 3 Accent 1" w:uiPriority="69"/>
+    <w:lsdException w:name="Dark List Accent 1" w:uiPriority="70"/>
+    <w:lsdException w:name="Colorful Shading Accent 1" w:uiPriority="71"/>
+    <w:lsdException w:name="Colorful List Accent 1" w:uiPriority="72"/>
+    <w:lsdException w:name="Colorful Grid Accent 1" w:uiPriority="73"/>
+    <w:lsdException w:name="Light Shading Accent 2" w:uiPriority="60"/>
+    <w:lsdException w:name="Light List Accent 2" w:uiPriority="61"/>
+    <w:lsdException w:name="Light Grid Accent 2" w:uiPriority="62"/>
+    <w:lsdException w:name="Medium Shading 1 Accent 2" w:uiPriority="63"/>
+    <w:lsdException w:name="Medium Shading 2 Accent 2" w:uiPriority="64"/>
+    <w:lsdException w:name="Medium List 1 Accent 2" w:uiPriority="65"/>
+    <w:lsdException w:name="Medium List 2 Accent 2" w:uiPriority="66"/>
+    <w:lsdException w:name="Medium Grid 1 Accent 2" w:uiPriority="67"/>
+    <w:lsdException w:name="Medium Grid 2 Accent 2" w:uiPriority="68"/>
+    <w:lsdException w:name="Medium Grid 3 Accent 2" w:uiPriority="69"/>
+    <w:lsdException w:name="Dark List Accent 2" w:uiPriority="70"/>
+    <w:lsdException w:name="Colorful Shading Accent 2" w:uiPriority="71"/>
+    <w:lsdException w:name="Colorful List Accent 2" w:uiPriority="72"/>
+    <w:lsdException w:name="Colorful Grid Accent 2" w:uiPriority="73"/>
+    <w:lsdException w:name="Light Shading Accent 3" w:uiPriority="60"/>
+    <w:lsdException w:name="Light List Accent 3" w:uiPriority="61"/>
+    <w:lsdException w:name="Light Grid Accent 3" w:uiPriority="62"/>
+    <w:lsdException w:name="Medium Shading 1 Accent 3" w:uiPriority="63"/>
+    <w:lsdException w:name="Medium Shading 2 Accent 3" w:uiPriority="64"/>
+    <w:lsdException w:name="Medium List 1 Accent 3" w:uiPriority="65"/>
+    <w:lsdException w:name="Medium List 2 Accent 3" w:uiPriority="66"/>
+    <w:lsdException w:name="Medium Grid 1 Accent 3" w:uiPriority="67"/>
+    <w:lsdException w:name="Medium Grid 2 Accent 3" w:uiPriority="68"/>
+    <w:lsdException w:name="Medium Grid 3 Accent 3" w:uiPriority="69"/>
+    <w:lsdException w:name="Dark List Accent 3" w:uiPriority="70"/>
+    <w:lsdException w:name="Colorful Shading Accent 3" w:uiPriority="71"/>
+    <w:lsdException w:name="Colorful List Accent 3" w:uiPriority="72"/>
+    <w:lsdException w:name="Colorful Grid Accent 3" w:uiPriority="73"/>
+    <w:lsdException w:name="Light Shading Accent 4" w:uiPriority="60"/>
+    <w:lsdException w:name="Light List Accent 4" w:uiPriority="61"/>
+    <w:lsdException w:name="Light Grid Accent 4" w:uiPriority="62"/>
+    <w:lsdException w:name="Medium Shading 1 Accent 4" w:uiPriority="63"/>
+    <w:lsdException w:name="Medium Shading 2 Accent 4" w:uiPriority="64"/>
+    <w:lsdException w:name="Medium List 1 Accent 4" w:uiPriority="65"/>
+    <w:lsdException w:name="Medium List 2 Accent 4" w:uiPriority="66"/>
+    <w:lsdException w:name="Medium Grid 1 Accent 4" w:uiPriority="67"/>
+    <w:lsdException w:name="Medium Grid 2 Accent 4" w:uiPriority="68"/>
+    <w:lsdException w:name="Medium Grid 3 Accent 4" w:uiPriority="69"/>
+    <w:lsdException w:name="Dark List Accent 4" w:uiPriority="70"/>
+    <w:lsdException w:name="Colorful Shading Accent 4" w:uiPriority="71"/>
+    <w:lsdException w:name="Colorful List Accent 4" w:uiPriority="72"/>
+    <w:lsdException w:name="Colorful Grid Accent 4" w:uiPriority="73"/>
+    <w:lsdException w:name="Light Shading Accent 5" w:uiPriority="60"/>
+    <w:lsdException w:name="Light List Accent 5" w:uiPriority="61"/>
+    <w:lsdException w:name="Light Grid Accent 5" w:uiPriority="62"/>
+    <w:lsdException w:name="Medium Shading 1 Accent 5" w:uiPriority="63"/>
+    <w:lsdException w:name="Medium Shading 2 Accent 5" w:uiPriority="64"/>
+    <w:lsdException w:name="Medium List 1 Accent 5" w:uiPriority="65"/>
+    <w:lsdException w:name="Medium List 2 Accent 5" w:uiPriority="66"/>
+    <w:lsdException w:name="Medium Grid 1 Accent 5" w:uiPriority="67"/>
+    <w:lsdException w:name="Medium Grid 2 Accent 5" w:uiPriority="68"/>
+    <w:lsdException w:name="Medium Grid 3 Accent 5" w:uiPriority="69"/>
+    <w:lsdException w:name="Dark List Accent 5" w:uiPriority="70"/>
+    <w:lsdException w:name="Colorful Shading Accent 5" w:uiPriority="71"/>
+    <w:lsdException w:name="Colorful List Accent 5" w:uiPriority="72"/>
+    <w:lsdException w:name="Colorful Grid Accent 5" w:uiPriority="73"/>
+    <w:lsdException w:name="Light Shading Accent 6" w:uiPriority="60"/>
+    <w:lsdException w:name="Light List Accent 6" w:uiPriority="61"/>
+    <w:lsdException w:name="Light Grid Accent 6" w:uiPriority="62"/>
+    <w:lsdException w:name="Medium Shading 1 Accent 6" w:uiPriority="63"/>
+    <w:lsdException w:name="Medium Shading 2 Accent 6" w:uiPriority="64"/>
+    <w:lsdException w:name="Medium List 1 Accent 6" w:uiPriority="65"/>
+    <w:lsdException w:name="Medium List 2 Accent 6" w:uiPriority="66"/>
+    <w:lsdException w:name="Medium Grid 1 Accent 6" w:uiPriority="67"/>
+    <w:lsdException w:name="Medium Grid 2 Accent 6" w:uiPriority="68"/>
+    <w:lsdException w:name="Medium Grid 3 Accent 6" w:uiPriority="69"/>
+    <w:lsdException w:name="Dark List Accent 6" w:uiPriority="70"/>
+    <w:lsdException w:name="Colorful Shading Accent 6" w:uiPriority="71"/>
+    <w:lsdException w:name="Colorful List Accent 6" w:uiPriority="72"/>
+    <w:lsdException w:name="Colorful Grid Accent 6" w:uiPriority="73"/>
+    <w:lsdException w:name="Subtle Emphasis" w:uiPriority="19" w:qFormat="1"/>
+    <w:lsdException w:name="Intense Emphasis" w:uiPriority="21" w:qFormat="1"/>
+    <w:lsdException w:name="Subtle Reference" w:uiPriority="31" w:qFormat="1"/>
+    <w:lsdException w:name="Intense Reference" w:uiPriority="32" w:qFormat="1"/>
+    <w:lsdException w:name="Book Title" w:uiPriority="33" w:qFormat="1"/>
+    <w:lsdException w:name="Bibliography" w:semiHidden="1" w:uiPriority="37" w:unhideWhenUsed="1"/>
+    <w:lsdException w:name="TOC Heading" w:semiHidden="1" w:uiPriority="39" w:unhideWhenUsed="1" w:qFormat="1"/>
+    <w:lsdException w:name="Plain Table 1" w:uiPriority="41"/>
+    <w:lsdException w:name="Plain Table 2" w:uiPriority="42"/>
+    <w:lsdException w:name="Plain Table 3" w:uiPriority="43"/>
+    <w:lsdException w:name="Plain Table 4" w:uiPriority="44"/>
+    <w:lsdException w:name="Plain Table 5" w:uiPriority="45"/>
+    <w:lsdException w:name="Grid Table Light" w:uiPriority="40"/>
+    <w:lsdException w:name="Grid Table 1 Light" w:uiPriority="46"/>
+    <w:lsdException w:name="Grid Table 2" w:uiPriority="47"/>
+    <w:lsdException w:name="Grid Table 3" w:uiPriority="48"/>
+    <w:lsdException w:name="Grid Table 4" w:uiPriority="49"/>
+    <w:lsdException w:name="Grid Table 5 Dark" w:uiPriority="50"/>
+    <w:lsdException w:name="Grid Table 6 Colorful" w:uiPriority="51"/>
+    <w:lsdException w:name="Grid Table 7 Colorful" w:uiPriority="52"/>
+    <w:lsdException w:name="Grid Table 1 Light Accent 1" w:uiPriority="46"/>
+    <w:lsdException w:name="Grid Table 2 Accent 1" w:uiPriority="47"/>
+    <w:lsdException w:name="Grid Table 3 Accent 1" w:uiPriority="48"/>
+    <w:lsdException w:name="Grid Table 4 Accent 1" w:uiPriority="49"/>
+    <w:lsdException w:name="Grid Table 5 Dark Accent 1" w:uiPriority="50"/>
+    <w:lsdException w:name="Grid Table 6 Colorful Accent 1" w:uiPriority="51"/>
+    <w:lsdException w:name="Grid Table 7 Colorful Accent 1" w:uiPriority="52"/>
+    <w:lsdException w:name="Grid Table 1 Light Accent 2" w:uiPriority="46"/>
+    <w:lsdException w:name="Grid Table 2 Accent 2" w:uiPriority="47"/>
+    <w:lsdException w:name="Grid Table 3 Accent 2" w:uiPriority="48"/>
+    <w:lsdException w:name="Grid Table 4 Accent 2" w:uiPriority="49"/>
+    <w:lsdException w:name="Grid Table 5 Dark Accent 2" w:uiPriority="50"/>
+    <w:lsdException w:name="Grid Table 6 Colorful Accent 2" w:uiPriority="51"/>
+    <w:lsdException w:name="Grid Table 7 Colorful Accent 2" w:uiPriority="52"/>
+    <w:lsdException w:name="Grid Table 1 Light Accent 3" w:uiPriority="46"/>
+    <w:lsdException w:name="Grid Table 2 Accent 3" w:uiPriority="47"/>
+    <w:lsdException w:name="Grid Table 3 Accent 3" w:uiPriority="48"/>
+    <w:lsdException w:name="Grid Table 4 Accent 3" w:uiPriority="49"/>
+    <w:lsdException w:name="Grid Table 5 Dark Accent 3" w:uiPriority="50"/>
+    <w:lsdException w:name="Grid Table 6 Colorful Accent 3" w:uiPriority="51"/>
+    <w:lsdException w:name="Grid Table 7 Colorful Accent 3" w:uiPriority="52"/>
+    <w:lsdException w:name="Grid Table 1 Light Accent 4" w:uiPriority="46"/>
+    <w:lsdException w:name="Grid Table 2 Accent 4" w:uiPriority="47"/>
+    <w:lsdException w:name="Grid Table 3 Accent 4" w:uiPriority="48"/>
+    <w:lsdException w:name="Grid Table 4 Accent 4" w:uiPriority="49"/>
+    <w:lsdException w:name="Grid Table 5 Dark Accent 4" w:uiPriority="50"/>
+    <w:lsdException w:name="Grid Table 6 Colorful Accent 4" w:uiPriority="51"/>
+    <w:lsdException w:name="Grid Table 7 Colorful Accent 4" w:uiPriority="52"/>
+    <w:lsdException w:name="Grid Table 1 Light Accent 5" w:uiPriority="46"/>
+    <w:lsdException w:name="Grid Table 2 Accent 5" w:uiPriority="47"/>
+    <w:lsdException w:name="Grid Table 3 Accent 5" w:uiPriority="48"/>
+    <w:lsdException w:name="Grid Table 4 Accent 5" w:uiPriority="49"/>
+    <w:lsdException w:name="Grid Table 5 Dark Accent 5" w:uiPriority="50"/>
+    <w:lsdException w:name="Grid Table 6 Colorful Accent 5" w:uiPriority="51"/>
+    <w:lsdException w:name="Grid Table 7 Colorful Accent 5" w:uiPriority="52"/>
+    <w:lsdException w:name="Grid Table 1 Light Accent 6" w:uiPriority="46"/>
+    <w:lsdException w:name="Grid Table 2 Accent 6" w:uiPriority="47"/>
+    <w:lsdException w:name="Grid Table 3 Accent 6" w:uiPriority="48"/>
+    <w:lsdException w:name="Grid Table 4 Accent 6" w:uiPriority="49"/>
+    <w:lsdException w:name="Grid Table 5 Dark Accent 6" w:uiPriority="50"/>
+    <w:lsdException w:name="Grid Table 6 Colorful Accent 6" w:uiPriority="51"/>
+    <w:lsdException w:name="Grid Table 7 Colorful Accent 6" w:uiPriority="52"/>
+    <w:lsdException w:name="List Table 1 Light" w:uiPriority="46"/>
+    <w:lsdException w:name="List Table 2" w:uiPriority="47"/>
+    <w:lsdException w:name="List Table 3" w:uiPriority="48"/>
+    <w:lsdException w:name="List Table 4" w:uiPriority="49"/>
+    <w:lsdException w:name="List Table 5 Dark" w:uiPriority="50"/>
+    <w:lsdException w:name="List Table 6 Colorful" w:uiPriority="51"/>
+    <w:lsdException w:name="List Table 7 Colorful" w:uiPriority="52"/>
+    <w:lsdException w:name="List Table 1 Light Accent 1" w:uiPriority="46"/>
+    <w:lsdException w:name="List Table 2 Accent 1" w:uiPriority="47"/>
+    <w:lsdException w:name="List Table 3 Accent 1" w:uiPriority="48"/>
+    <w:lsdException w:name="List Table 4 Accent 1" w:uiPriority="49"/>
+    <w:lsdException w:name="List Table 5 Dark Accent 1" w:uiPriority="50"/>
+    <w:lsdException w:name="List Table 6 Colorful Accent 1" w:uiPriority="51"/>
+    <w:lsdException w:name="List Table 7 Colorful Accent 1" w:uiPriority="52"/>
+    <w:lsdException w:name="List Table 1 Light Accent 2" w:uiPriority="46"/>
+    <w:lsdException w:name="List Table 2 Accent 2" w:uiPriority="47"/>
+    <w:lsdException w:name="List Table 3 Accent 2" w:uiPriority="48"/>
+    <w:lsdException w:name="List Table 4 Accent 2" w:uiPriority="49"/>
+    <w:lsdException w:name="List Table 5 Dark Accent 2" w:uiPriority="50"/>
+    <w:lsdException w:name="List Table 6 Colorful Accent 2" w:uiPriority="51"/>
+    <w:lsdException w:name="List Table 7 Colorful Accent 2" w:uiPriority="52"/>
+    <w:lsdException w:name="List Table 1 Light Accent 3" w:uiPriority="46"/>
+    <w:lsdException w:name="List Table 2 Accent 3" w:uiPriority="47"/>
+    <w:lsdException w:name="List Table 3 Accent 3" w:uiPriority="48"/>
+    <w:lsdException w:name="List Table 4 Accent 3" w:uiPriority="49"/>
+    <w:lsdException w:name="List Table 5 Dark Accent 3" w:uiPriority="50"/>
+    <w:lsdException w:name="List Table 6 Colorful Accent 3" w:uiPriority="51"/>
+    <w:lsdException w:name="List Table 7 Colorful Accent 3" w:uiPriority="52"/>
+    <w:lsdException w:name="List Table 1 Light Accent 4" w:uiPriority="46"/>
+    <w:lsdException w:name="List Table 2 Accent 4" w:uiPriority="47"/>
+    <w:lsdException w:name="List Table 3 Accent 4" w:uiPriority="48"/>
+    <w:lsdException w:name="List Table 4 Accent 4" w:uiPriority="49"/>
+    <w:lsdException w:name="List Table 5 Dark Accent 4" w:uiPriority="50"/>
+    <w:lsdException w:name="List Table 6 Colorful Accent 4" w:uiPriority="51"/>
+    <w:lsdException w:name="List Table 7 Colorful Accent 4" w:uiPriority="52"/>
+    <w:lsdException w:name="List Table 1 Light Accent 5" w:uiPriority="46"/>
+    <w:lsdException w:name="List Table 2 Accent 5" w:uiPriority="47"/>
+    <w:lsdException w:name="List Table 3 Accent 5" w:uiPriority="48"/>
+    <w:lsdException w:name="List Table 4 Accent 5" w:uiPriority="49"/>
+    <w:lsdException w:name="List Table 5 Dark Accent 5" w:uiPriority="50"/>
+    <w:lsdException w:name="List Table 6 Colorful Accent 5" w:uiPriority="51"/>
+    <w:lsdException w:name="List Table 7 Colorful Accent 5" w:uiPriority="52"/>
+    <w:lsdException w:name="List Table 1 Light Accent 6" w:uiPriority="46"/>
+    <w:lsdException w:name="List Table 2 Accent 6" w:uiPriority="47"/>
+    <w:lsdException w:name="List Table 3 Accent 6" w:uiPriority="48"/>
+    <w:lsdException w:name="List Table 4 Accent 6" w:uiPriority="49"/>
+    <w:lsdException w:name="List Table 5 Dark Accent 6" w:uiPriority="50"/>
+    <w:lsdException w:name="List Table 6 Colorful Accent 6" w:uiPriority="51"/>
+    <w:lsdException w:name="List Table 7 Colorful Accent 6" w:uiPriority="52"/>
   </w:latentStyles>
   <w:style w:type="paragraph" w:default="1" w:styleId="a">
     <w:name w:val="Normal"/>
@@ -3739,7 +4054,7 @@
   <a:extraClrSchemeLst/>
   <a:extLst>
     <a:ext uri="{05A4C25C-085E-4340-85A3-A5531E510DB2}">
-      <thm15:themeFamily xmlns:thm15="http://schemas.microsoft.com/office/thememl/2012/main" xmlns="" name="Office Theme" id="{62F939B6-93AF-4DB8-9C6B-D6C7DFDC589F}" vid="{4A3C46E8-61CC-4603-A589-7422A47A8E4A}"/>
+      <thm15:themeFamily xmlns:thm15="http://schemas.microsoft.com/office/thememl/2012/main" name="Office Theme" id="{62F939B6-93AF-4DB8-9C6B-D6C7DFDC589F}" vid="{4A3C46E8-61CC-4603-A589-7422A47A8E4A}"/>
     </a:ext>
   </a:extLst>
 </a:theme>

</xml_diff>